<commit_message>
Aadded items to do Signed-off-by: bridroberts <brid.roberts@ucdconnect.ie>
</commit_message>
<xml_diff>
--- a/notes/ToDo.docx
+++ b/notes/ToDo.docx
@@ -126,10 +126,7 @@
         <w:t>Add exceptions to files we already have</w:t>
       </w:r>
     </w:p>
-    <w:p>
-      <w:bookmarkStart w:id="0" w:name="_GoBack"/>
-      <w:bookmarkEnd w:id="0"/>
-    </w:p>
+    <w:p/>
     <w:p>
       <w:pPr>
         <w:pStyle w:val="ListParagraph"/>
@@ -203,6 +200,14 @@
       <w:r>
         <w:t>Make methods in classes (what to do when land on action spaces etc.)</w:t>
       </w:r>
+    </w:p>
+    <w:p/>
+    <w:p>
+      <w:r>
+        <w:t>01/11/18</w:t>
+      </w:r>
+      <w:bookmarkStart w:id="0" w:name="_GoBack"/>
+      <w:bookmarkEnd w:id="0"/>
     </w:p>
     <w:sectPr>
       <w:pgSz w:w="11906" w:h="16838"/>

</xml_diff>

<commit_message>
- Created InitialiseGame class in order to initialise card decks and players cleanly (outside of main!) - Updated player, card and spinner classes in order to accomodate the InitialiseGame class - Created Utility, Space and BoardReader in order to read in spaces which will make up teh board - Implemented the first part of 'moving' a player in main Signed-off-by: bridroberts <brid.roberts@ucdconnect.ie>
</commit_message>
<xml_diff>
--- a/notes/ToDo.docx
+++ b/notes/ToDo.docx
@@ -203,11 +203,116 @@
     </w:p>
     <w:p/>
     <w:p>
-      <w:r>
-        <w:t>01/11/18</w:t>
+      <w:pPr>
+        <w:rPr>
+          <w:b/>
+          <w:u w:val="single"/>
+        </w:rPr>
+      </w:pPr>
+      <w:r>
+        <w:rPr>
+          <w:b/>
+          <w:u w:val="single"/>
+        </w:rPr>
+        <w:t>06/11/2018</w:t>
+      </w:r>
+    </w:p>
+    <w:p>
+      <w:r>
+        <w:t>Bríd:</w:t>
       </w:r>
       <w:bookmarkStart w:id="0" w:name="_GoBack"/>
       <w:bookmarkEnd w:id="0"/>
+    </w:p>
+    <w:p>
+      <w:pPr>
+        <w:pStyle w:val="ListParagraph"/>
+        <w:numPr>
+          <w:ilvl w:val="0"/>
+          <w:numId w:val="1"/>
+        </w:numPr>
+      </w:pPr>
+      <w:r>
+        <w:t xml:space="preserve">Created </w:t>
+      </w:r>
+      <w:proofErr w:type="spellStart"/>
+      <w:r>
+        <w:t>InitialiseGame</w:t>
+      </w:r>
+      <w:proofErr w:type="spellEnd"/>
+      <w:r>
+        <w:t xml:space="preserve"> and updated main so that we can now run things cleanly from different classes using ‘</w:t>
+      </w:r>
+      <w:proofErr w:type="spellStart"/>
+      <w:r>
+        <w:t>InitialiseGame</w:t>
+      </w:r>
+      <w:proofErr w:type="spellEnd"/>
+      <w:r>
+        <w:t>’ methods</w:t>
+      </w:r>
+    </w:p>
+    <w:p>
+      <w:pPr>
+        <w:pStyle w:val="ListParagraph"/>
+        <w:numPr>
+          <w:ilvl w:val="0"/>
+          <w:numId w:val="1"/>
+        </w:numPr>
+      </w:pPr>
+      <w:r>
+        <w:t xml:space="preserve">Updated Player, Cards to allow the </w:t>
+      </w:r>
+      <w:proofErr w:type="spellStart"/>
+      <w:r>
+        <w:t>InitialiseGame</w:t>
+      </w:r>
+      <w:proofErr w:type="spellEnd"/>
+      <w:r>
+        <w:t xml:space="preserve"> class to access them (I had to change a few to ‘static’ to make it easier to access them) and pass the correct things to them (small changes)</w:t>
+      </w:r>
+    </w:p>
+    <w:p>
+      <w:pPr>
+        <w:pStyle w:val="ListParagraph"/>
+        <w:numPr>
+          <w:ilvl w:val="0"/>
+          <w:numId w:val="1"/>
+        </w:numPr>
+      </w:pPr>
+      <w:r>
+        <w:t xml:space="preserve">Copied Lilianna’s Utility, Space, </w:t>
+      </w:r>
+      <w:proofErr w:type="spellStart"/>
+      <w:r>
+        <w:t>BoardReader</w:t>
+      </w:r>
+      <w:proofErr w:type="spellEnd"/>
+    </w:p>
+    <w:p>
+      <w:pPr>
+        <w:pStyle w:val="ListParagraph"/>
+        <w:numPr>
+          <w:ilvl w:val="0"/>
+          <w:numId w:val="1"/>
+        </w:numPr>
+      </w:pPr>
+      <w:r>
+        <w:t>Implemented first part of ‘moving’ a player in main</w:t>
+      </w:r>
+    </w:p>
+    <w:p>
+      <w:r>
+        <w:t xml:space="preserve">I couldn’t see the changes we made in the lab last </w:t>
+      </w:r>
+      <w:proofErr w:type="gramStart"/>
+      <w:r>
+        <w:t>week..</w:t>
+      </w:r>
+      <w:proofErr w:type="gramEnd"/>
+      <w:r>
+        <w:t xml:space="preserve"> or the ‘spaces’ text file? I’m not sure where they are so I made temporary ones, just so I could keep going. We can delete these when we sort it out though!</w:t>
+      </w:r>
     </w:p>
     <w:sectPr>
       <w:pgSz w:w="11906" w:h="16838"/>

</xml_diff>

<commit_message>
Edited player and InitialiseGame class and attempted to simulate player playing in main Signed-off-by: bridroberts <brid.roberts@ucdconnect.ie>
</commit_message>
<xml_diff>
--- a/notes/ToDo.docx
+++ b/notes/ToDo.docx
@@ -221,6 +221,250 @@
       <w:r>
         <w:t>Bríd:</w:t>
       </w:r>
+    </w:p>
+    <w:p>
+      <w:pPr>
+        <w:pStyle w:val="ListParagraph"/>
+        <w:numPr>
+          <w:ilvl w:val="0"/>
+          <w:numId w:val="1"/>
+        </w:numPr>
+      </w:pPr>
+      <w:r>
+        <w:t xml:space="preserve">Created </w:t>
+      </w:r>
+      <w:proofErr w:type="spellStart"/>
+      <w:r>
+        <w:t>InitialiseGame</w:t>
+      </w:r>
+      <w:proofErr w:type="spellEnd"/>
+      <w:r>
+        <w:t xml:space="preserve"> and updated main so that we can now run things cleanly from different classes using ‘</w:t>
+      </w:r>
+      <w:proofErr w:type="spellStart"/>
+      <w:r>
+        <w:t>InitialiseGame</w:t>
+      </w:r>
+      <w:proofErr w:type="spellEnd"/>
+      <w:r>
+        <w:t>’ methods</w:t>
+      </w:r>
+    </w:p>
+    <w:p>
+      <w:pPr>
+        <w:pStyle w:val="ListParagraph"/>
+        <w:numPr>
+          <w:ilvl w:val="0"/>
+          <w:numId w:val="1"/>
+        </w:numPr>
+      </w:pPr>
+      <w:r>
+        <w:t xml:space="preserve">Updated Player, Cards to allow the </w:t>
+      </w:r>
+      <w:proofErr w:type="spellStart"/>
+      <w:r>
+        <w:t>InitialiseGame</w:t>
+      </w:r>
+      <w:proofErr w:type="spellEnd"/>
+      <w:r>
+        <w:t xml:space="preserve"> class to access them (I had to change a few to ‘static’ to make it easier to access them) and pass the correct things to them (small changes)</w:t>
+      </w:r>
+    </w:p>
+    <w:p>
+      <w:pPr>
+        <w:pStyle w:val="ListParagraph"/>
+        <w:numPr>
+          <w:ilvl w:val="0"/>
+          <w:numId w:val="1"/>
+        </w:numPr>
+      </w:pPr>
+      <w:r>
+        <w:t xml:space="preserve">Copied Lilianna’s Utility, Space, </w:t>
+      </w:r>
+      <w:proofErr w:type="spellStart"/>
+      <w:r>
+        <w:t>BoardReader</w:t>
+      </w:r>
+      <w:proofErr w:type="spellEnd"/>
+    </w:p>
+    <w:p>
+      <w:pPr>
+        <w:pStyle w:val="ListParagraph"/>
+        <w:numPr>
+          <w:ilvl w:val="0"/>
+          <w:numId w:val="1"/>
+        </w:numPr>
+      </w:pPr>
+      <w:r>
+        <w:t>Implemented first part of ‘moving’ a player in main</w:t>
+      </w:r>
+    </w:p>
+    <w:p>
+      <w:r>
+        <w:t xml:space="preserve">I couldn’t see the changes we made in the lab last </w:t>
+      </w:r>
+      <w:proofErr w:type="gramStart"/>
+      <w:r>
+        <w:t>week..</w:t>
+      </w:r>
+      <w:proofErr w:type="gramEnd"/>
+      <w:r>
+        <w:t xml:space="preserve"> or the ‘spaces’ text file? I’m not sure where they are so I made temporary ones, just so I could keep going. We can delete these when we sort it out though!</w:t>
+      </w:r>
+    </w:p>
+    <w:p/>
+    <w:p>
+      <w:r>
+        <w:t>7/11/18</w:t>
+      </w:r>
+    </w:p>
+    <w:p>
+      <w:pPr>
+        <w:pStyle w:val="ListParagraph"/>
+        <w:numPr>
+          <w:ilvl w:val="0"/>
+          <w:numId w:val="1"/>
+        </w:numPr>
+      </w:pPr>
+      <w:r>
+        <w:t>Implement methods for each class: what to do when land on action space</w:t>
+      </w:r>
+    </w:p>
+    <w:p>
+      <w:pPr>
+        <w:pStyle w:val="ListParagraph"/>
+        <w:numPr>
+          <w:ilvl w:val="1"/>
+          <w:numId w:val="1"/>
+        </w:numPr>
+      </w:pPr>
+      <w:r>
+        <w:t>i.e. how to interact with board</w:t>
+      </w:r>
+    </w:p>
+    <w:p>
+      <w:pPr>
+        <w:pStyle w:val="ListParagraph"/>
+        <w:numPr>
+          <w:ilvl w:val="1"/>
+          <w:numId w:val="1"/>
+        </w:numPr>
+      </w:pPr>
+      <w:r>
+        <w:t xml:space="preserve">player spins --- moves --- hits STOP Graduation --- </w:t>
+      </w:r>
+      <w:r>
+        <w:t>stops incrementing counter --- what to do next?</w:t>
+      </w:r>
+    </w:p>
+    <w:p>
+      <w:pPr>
+        <w:pStyle w:val="ListParagraph"/>
+        <w:numPr>
+          <w:ilvl w:val="1"/>
+          <w:numId w:val="1"/>
+        </w:numPr>
+      </w:pPr>
+      <w:r>
+        <w:t>Player spins --- moves --- stops when completed all moves --- lands on action space --- do what action space says</w:t>
+      </w:r>
+    </w:p>
+    <w:p>
+      <w:pPr>
+        <w:pStyle w:val="ListParagraph"/>
+        <w:numPr>
+          <w:ilvl w:val="0"/>
+          <w:numId w:val="1"/>
+        </w:numPr>
+      </w:pPr>
+      <w:r>
+        <w:lastRenderedPageBreak/>
+        <w:t xml:space="preserve">How to continuously play </w:t>
+      </w:r>
+    </w:p>
+    <w:p>
+      <w:pPr>
+        <w:pStyle w:val="ListParagraph"/>
+        <w:numPr>
+          <w:ilvl w:val="1"/>
+          <w:numId w:val="1"/>
+        </w:numPr>
+      </w:pPr>
+      <w:r>
+        <w:t>Keep going until all players reach retirement</w:t>
+      </w:r>
+    </w:p>
+    <w:p>
+      <w:pPr>
+        <w:pStyle w:val="ListParagraph"/>
+        <w:numPr>
+          <w:ilvl w:val="1"/>
+          <w:numId w:val="1"/>
+        </w:numPr>
+      </w:pPr>
+      <w:r>
+        <w:t>When 1 player reaches retirement, stop them from moving any further</w:t>
+      </w:r>
+    </w:p>
+    <w:p>
+      <w:pPr>
+        <w:pStyle w:val="ListParagraph"/>
+        <w:numPr>
+          <w:ilvl w:val="0"/>
+          <w:numId w:val="1"/>
+        </w:numPr>
+      </w:pPr>
+      <w:r>
+        <w:t>Make class ‘Retirement’</w:t>
+      </w:r>
+    </w:p>
+    <w:p>
+      <w:pPr>
+        <w:pStyle w:val="ListParagraph"/>
+        <w:numPr>
+          <w:ilvl w:val="1"/>
+          <w:numId w:val="1"/>
+        </w:numPr>
+      </w:pPr>
+      <w:r>
+        <w:t>Sell all houses</w:t>
+      </w:r>
+    </w:p>
+    <w:p>
+      <w:pPr>
+        <w:pStyle w:val="ListParagraph"/>
+        <w:numPr>
+          <w:ilvl w:val="1"/>
+          <w:numId w:val="1"/>
+        </w:numPr>
+      </w:pPr>
+      <w:r>
+        <w:t>Collect 100K from bank for each action card they hold</w:t>
+      </w:r>
+    </w:p>
+    <w:p>
+      <w:pPr>
+        <w:pStyle w:val="ListParagraph"/>
+        <w:numPr>
+          <w:ilvl w:val="1"/>
+          <w:numId w:val="1"/>
+        </w:numPr>
+      </w:pPr>
+      <w:r>
+        <w:t>Collect 50K from bank for each child they have</w:t>
+      </w:r>
+    </w:p>
+    <w:p>
+      <w:pPr>
+        <w:pStyle w:val="ListParagraph"/>
+        <w:numPr>
+          <w:ilvl w:val="1"/>
+          <w:numId w:val="1"/>
+        </w:numPr>
+      </w:pPr>
+      <w:r>
+        <w:t>Wealthiest player identified at end of game--- winner!</w:t>
+      </w:r>
       <w:bookmarkStart w:id="0" w:name="_GoBack"/>
       <w:bookmarkEnd w:id="0"/>
     </w:p>
@@ -233,85 +477,31 @@
         </w:numPr>
       </w:pPr>
       <w:r>
-        <w:t xml:space="preserve">Created </w:t>
-      </w:r>
-      <w:proofErr w:type="spellStart"/>
-      <w:r>
-        <w:t>InitialiseGame</w:t>
-      </w:r>
-      <w:proofErr w:type="spellEnd"/>
-      <w:r>
-        <w:t xml:space="preserve"> and updated main so that we can now run things cleanly from different classes using ‘</w:t>
-      </w:r>
-      <w:proofErr w:type="spellStart"/>
-      <w:r>
-        <w:t>InitialiseGame</w:t>
-      </w:r>
-      <w:proofErr w:type="spellEnd"/>
-      <w:r>
-        <w:t>’ methods</w:t>
-      </w:r>
-    </w:p>
-    <w:p>
-      <w:pPr>
-        <w:pStyle w:val="ListParagraph"/>
-        <w:numPr>
-          <w:ilvl w:val="0"/>
-          <w:numId w:val="1"/>
-        </w:numPr>
-      </w:pPr>
-      <w:r>
-        <w:t xml:space="preserve">Updated Player, Cards to allow the </w:t>
-      </w:r>
-      <w:proofErr w:type="spellStart"/>
-      <w:r>
-        <w:t>InitialiseGame</w:t>
-      </w:r>
-      <w:proofErr w:type="spellEnd"/>
-      <w:r>
-        <w:t xml:space="preserve"> class to access them (I had to change a few to ‘static’ to make it easier to access them) and pass the correct things to them (small changes)</w:t>
-      </w:r>
-    </w:p>
-    <w:p>
-      <w:pPr>
-        <w:pStyle w:val="ListParagraph"/>
-        <w:numPr>
-          <w:ilvl w:val="0"/>
-          <w:numId w:val="1"/>
-        </w:numPr>
-      </w:pPr>
-      <w:r>
-        <w:t xml:space="preserve">Copied Lilianna’s Utility, Space, </w:t>
-      </w:r>
-      <w:proofErr w:type="spellStart"/>
-      <w:r>
-        <w:t>BoardReader</w:t>
-      </w:r>
-      <w:proofErr w:type="spellEnd"/>
-    </w:p>
-    <w:p>
-      <w:pPr>
-        <w:pStyle w:val="ListParagraph"/>
-        <w:numPr>
-          <w:ilvl w:val="0"/>
-          <w:numId w:val="1"/>
-        </w:numPr>
-      </w:pPr>
-      <w:r>
-        <w:t>Implemented first part of ‘moving’ a player in main</w:t>
-      </w:r>
-    </w:p>
-    <w:p>
-      <w:r>
-        <w:t xml:space="preserve">I couldn’t see the changes we made in the lab last </w:t>
-      </w:r>
-      <w:proofErr w:type="gramStart"/>
-      <w:r>
-        <w:t>week..</w:t>
-      </w:r>
-      <w:proofErr w:type="gramEnd"/>
-      <w:r>
-        <w:t xml:space="preserve"> or the ‘spaces’ text file? I’m not sure where they are so I made temporary ones, just so I could keep going. We can delete these when we sort it out though!</w:t>
+        <w:t>ACTION spaces</w:t>
+      </w:r>
+    </w:p>
+    <w:p>
+      <w:pPr>
+        <w:pStyle w:val="ListParagraph"/>
+        <w:numPr>
+          <w:ilvl w:val="1"/>
+          <w:numId w:val="1"/>
+        </w:numPr>
+      </w:pPr>
+      <w:r>
+        <w:t>Collect cards</w:t>
+      </w:r>
+    </w:p>
+    <w:p>
+      <w:pPr>
+        <w:pStyle w:val="ListParagraph"/>
+        <w:numPr>
+          <w:ilvl w:val="1"/>
+          <w:numId w:val="1"/>
+        </w:numPr>
+      </w:pPr>
+      <w:r>
+        <w:t>Make a new attribute for ‘Person’</w:t>
       </w:r>
     </w:p>
     <w:sectPr>

</xml_diff>

<commit_message>
updated main, boardReader,player, space. Edited ToDo list Signed-off-by: bridroberts <brid.roberts@ucdconnect.ie>
</commit_message>
<xml_diff>
--- a/notes/ToDo.docx
+++ b/notes/ToDo.docx
@@ -465,44 +465,56 @@
       <w:r>
         <w:t>Wealthiest player identified at end of game--- winner!</w:t>
       </w:r>
+    </w:p>
+    <w:p>
+      <w:pPr>
+        <w:pStyle w:val="ListParagraph"/>
+        <w:numPr>
+          <w:ilvl w:val="0"/>
+          <w:numId w:val="1"/>
+        </w:numPr>
+      </w:pPr>
+      <w:r>
+        <w:t>ACTION spaces</w:t>
+      </w:r>
+    </w:p>
+    <w:p>
+      <w:pPr>
+        <w:pStyle w:val="ListParagraph"/>
+        <w:numPr>
+          <w:ilvl w:val="1"/>
+          <w:numId w:val="1"/>
+        </w:numPr>
+      </w:pPr>
+      <w:r>
+        <w:t>Collect cards</w:t>
+      </w:r>
+    </w:p>
+    <w:p>
+      <w:pPr>
+        <w:pStyle w:val="ListParagraph"/>
+        <w:numPr>
+          <w:ilvl w:val="1"/>
+          <w:numId w:val="1"/>
+        </w:numPr>
+      </w:pPr>
+      <w:r>
+        <w:t>Make a new attribute for ‘Person’</w:t>
+      </w:r>
+    </w:p>
+    <w:p>
+      <w:pPr>
+        <w:pStyle w:val="ListParagraph"/>
+        <w:numPr>
+          <w:ilvl w:val="0"/>
+          <w:numId w:val="1"/>
+        </w:numPr>
+      </w:pPr>
+      <w:r>
+        <w:t>Fix code so that if comment seen in ‘board.txt’, ignore.</w:t>
+      </w:r>
       <w:bookmarkStart w:id="0" w:name="_GoBack"/>
       <w:bookmarkEnd w:id="0"/>
-    </w:p>
-    <w:p>
-      <w:pPr>
-        <w:pStyle w:val="ListParagraph"/>
-        <w:numPr>
-          <w:ilvl w:val="0"/>
-          <w:numId w:val="1"/>
-        </w:numPr>
-      </w:pPr>
-      <w:r>
-        <w:t>ACTION spaces</w:t>
-      </w:r>
-    </w:p>
-    <w:p>
-      <w:pPr>
-        <w:pStyle w:val="ListParagraph"/>
-        <w:numPr>
-          <w:ilvl w:val="1"/>
-          <w:numId w:val="1"/>
-        </w:numPr>
-      </w:pPr>
-      <w:r>
-        <w:t>Collect cards</w:t>
-      </w:r>
-    </w:p>
-    <w:p>
-      <w:pPr>
-        <w:pStyle w:val="ListParagraph"/>
-        <w:numPr>
-          <w:ilvl w:val="1"/>
-          <w:numId w:val="1"/>
-        </w:numPr>
-      </w:pPr>
-      <w:r>
-        <w:t>Make a new attribute for ‘Person’</w:t>
-      </w:r>
     </w:p>
     <w:sectPr>
       <w:pgSz w:w="11906" w:h="16838"/>

</xml_diff>

<commit_message>
Players move two turns each now Signed-off-by: bridroberts <brid.roberts@ucdconnect.ie>
</commit_message>
<xml_diff>
--- a/notes/ToDo.docx
+++ b/notes/ToDo.docx
@@ -512,6 +512,18 @@
       </w:pPr>
       <w:r>
         <w:t>Fix code so that if comment seen in ‘board.txt’, ignore.</w:t>
+      </w:r>
+    </w:p>
+    <w:p>
+      <w:pPr>
+        <w:pStyle w:val="ListParagraph"/>
+        <w:numPr>
+          <w:ilvl w:val="0"/>
+          <w:numId w:val="1"/>
+        </w:numPr>
+      </w:pPr>
+      <w:r>
+        <w:t>If not retirement, loop</w:t>
       </w:r>
       <w:bookmarkStart w:id="0" w:name="_GoBack"/>
       <w:bookmarkEnd w:id="0"/>

</xml_diff>

<commit_message>
Appended ToDo list, player can now take three turns in main, edited InitialiseGame Signed-off-by: bridroberts <brid.roberts@ucdconnect.ie>
</commit_message>
<xml_diff>
--- a/notes/ToDo.docx
+++ b/notes/ToDo.docx
@@ -489,6 +489,9 @@
       <w:r>
         <w:t>Collect cards</w:t>
       </w:r>
+      <w:r>
+        <w:t xml:space="preserve"> (counter)</w:t>
+      </w:r>
     </w:p>
     <w:p>
       <w:pPr>
@@ -501,32 +504,47 @@
       <w:r>
         <w:t>Make a new attribute for ‘Person’</w:t>
       </w:r>
-    </w:p>
-    <w:p>
-      <w:pPr>
-        <w:pStyle w:val="ListParagraph"/>
-        <w:numPr>
-          <w:ilvl w:val="0"/>
-          <w:numId w:val="1"/>
-        </w:numPr>
-      </w:pPr>
-      <w:r>
-        <w:t>Fix code so that if comment seen in ‘board.txt’, ignore.</w:t>
-      </w:r>
-    </w:p>
-    <w:p>
-      <w:pPr>
-        <w:pStyle w:val="ListParagraph"/>
-        <w:numPr>
-          <w:ilvl w:val="0"/>
-          <w:numId w:val="1"/>
-        </w:numPr>
-      </w:pPr>
-      <w:r>
-        <w:t>If not retirement, loop</w:t>
+      <w:r>
+        <w:t xml:space="preserve"> to do this</w:t>
       </w:r>
       <w:bookmarkStart w:id="0" w:name="_GoBack"/>
       <w:bookmarkEnd w:id="0"/>
+    </w:p>
+    <w:p>
+      <w:pPr>
+        <w:pStyle w:val="ListParagraph"/>
+        <w:numPr>
+          <w:ilvl w:val="0"/>
+          <w:numId w:val="1"/>
+        </w:numPr>
+      </w:pPr>
+      <w:r>
+        <w:t>Fix code so that if comment seen in ‘board.txt’, ignore.</w:t>
+      </w:r>
+    </w:p>
+    <w:p>
+      <w:pPr>
+        <w:pStyle w:val="ListParagraph"/>
+        <w:numPr>
+          <w:ilvl w:val="0"/>
+          <w:numId w:val="1"/>
+        </w:numPr>
+      </w:pPr>
+      <w:r>
+        <w:t>If not retirement, loop</w:t>
+      </w:r>
+    </w:p>
+    <w:p>
+      <w:pPr>
+        <w:pStyle w:val="ListParagraph"/>
+        <w:numPr>
+          <w:ilvl w:val="0"/>
+          <w:numId w:val="1"/>
+        </w:numPr>
+      </w:pPr>
+      <w:r>
+        <w:t>Return current space type to user: e.g. if action card executed</w:t>
+      </w:r>
     </w:p>
     <w:sectPr>
       <w:pgSz w:w="11906" w:h="16838"/>

</xml_diff>

<commit_message>
-Edited ‘boardtwo.txt’ to have a ‘0’ element -Edited initialiseGame and player classes so that the player will start their turn at ‘4’ and ‘0’. This means that the counter will start counting from 5 (career) and 1 (college) -Edited main so that card type printed when land on it
Signed-off-by: bridroberts <brid.roberts@ucdconnect.ie>
</commit_message>
<xml_diff>
--- a/notes/ToDo.docx
+++ b/notes/ToDo.docx
@@ -475,76 +475,71 @@
         </w:numPr>
       </w:pPr>
       <w:r>
-        <w:t>ACTION spaces</w:t>
-      </w:r>
-    </w:p>
-    <w:p>
-      <w:pPr>
-        <w:pStyle w:val="ListParagraph"/>
-        <w:numPr>
-          <w:ilvl w:val="1"/>
-          <w:numId w:val="1"/>
-        </w:numPr>
-      </w:pPr>
-      <w:r>
-        <w:t>Collect cards</w:t>
-      </w:r>
-      <w:r>
-        <w:t xml:space="preserve"> (counter)</w:t>
-      </w:r>
-    </w:p>
-    <w:p>
-      <w:pPr>
-        <w:pStyle w:val="ListParagraph"/>
-        <w:numPr>
-          <w:ilvl w:val="1"/>
-          <w:numId w:val="1"/>
-        </w:numPr>
-      </w:pPr>
-      <w:r>
-        <w:t>Make a new attribute for ‘Person’</w:t>
-      </w:r>
-      <w:r>
-        <w:t xml:space="preserve"> to do this</w:t>
-      </w:r>
+        <w:t>Fix code so that if comment seen in ‘board.txt’, ignore.</w:t>
+      </w:r>
+    </w:p>
+    <w:p>
+      <w:pPr>
+        <w:pStyle w:val="ListParagraph"/>
+        <w:numPr>
+          <w:ilvl w:val="0"/>
+          <w:numId w:val="1"/>
+        </w:numPr>
+      </w:pPr>
+      <w:r>
+        <w:t>If not retirement, loop</w:t>
+      </w:r>
+    </w:p>
+    <w:p>
+      <w:r>
+        <w:t>13/11/18 (Bríd)</w:t>
+      </w:r>
+    </w:p>
+    <w:p>
+      <w:pPr>
+        <w:pStyle w:val="ListParagraph"/>
+        <w:numPr>
+          <w:ilvl w:val="0"/>
+          <w:numId w:val="1"/>
+        </w:numPr>
+      </w:pPr>
       <w:bookmarkStart w:id="0" w:name="_GoBack"/>
+      <w:r>
+        <w:t>Edited ‘boardtwo.txt’ to have a ‘0’ element</w:t>
+      </w:r>
+    </w:p>
+    <w:p>
+      <w:pPr>
+        <w:pStyle w:val="ListParagraph"/>
+        <w:numPr>
+          <w:ilvl w:val="0"/>
+          <w:numId w:val="1"/>
+        </w:numPr>
+      </w:pPr>
+      <w:r>
+        <w:t xml:space="preserve">Edited </w:t>
+      </w:r>
+      <w:proofErr w:type="spellStart"/>
+      <w:r>
+        <w:t>initialiseGame</w:t>
+      </w:r>
+      <w:proofErr w:type="spellEnd"/>
+      <w:r>
+        <w:t xml:space="preserve"> and player classes so that the player will start their turn at ‘4’ and ‘0’. This means that the counter will start counting from 5 (career) and 1 (college)</w:t>
+      </w:r>
+    </w:p>
+    <w:p>
+      <w:pPr>
+        <w:pStyle w:val="ListParagraph"/>
+        <w:numPr>
+          <w:ilvl w:val="0"/>
+          <w:numId w:val="1"/>
+        </w:numPr>
+      </w:pPr>
+      <w:r>
+        <w:t>Edited main so that card type printed when land on it</w:t>
+      </w:r>
       <w:bookmarkEnd w:id="0"/>
-    </w:p>
-    <w:p>
-      <w:pPr>
-        <w:pStyle w:val="ListParagraph"/>
-        <w:numPr>
-          <w:ilvl w:val="0"/>
-          <w:numId w:val="1"/>
-        </w:numPr>
-      </w:pPr>
-      <w:r>
-        <w:t>Fix code so that if comment seen in ‘board.txt’, ignore.</w:t>
-      </w:r>
-    </w:p>
-    <w:p>
-      <w:pPr>
-        <w:pStyle w:val="ListParagraph"/>
-        <w:numPr>
-          <w:ilvl w:val="0"/>
-          <w:numId w:val="1"/>
-        </w:numPr>
-      </w:pPr>
-      <w:r>
-        <w:t>If not retirement, loop</w:t>
-      </w:r>
-    </w:p>
-    <w:p>
-      <w:pPr>
-        <w:pStyle w:val="ListParagraph"/>
-        <w:numPr>
-          <w:ilvl w:val="0"/>
-          <w:numId w:val="1"/>
-        </w:numPr>
-      </w:pPr>
-      <w:r>
-        <w:t>Return current space type to user: e.g. if action card executed</w:t>
-      </w:r>
     </w:p>
     <w:sectPr>
       <w:pgSz w:w="11906" w:h="16838"/>

</xml_diff>

<commit_message>
Took actions for 'Action', 'baby' and 'twins' spaces. Updated main. Updated ToDo list Signed-off-by: bridroberts <brid.roberts@ucdconnect.ie>
</commit_message>
<xml_diff>
--- a/notes/ToDo.docx
+++ b/notes/ToDo.docx
@@ -87,7 +87,7 @@
         </w:numPr>
       </w:pPr>
       <w:r>
-        <w:t>Space class</w:t>
+        <w:t>Add exceptions to files we already have</w:t>
       </w:r>
     </w:p>
     <w:p>
@@ -99,127 +99,163 @@
         </w:numPr>
       </w:pPr>
       <w:r>
-        <w:t>Utility (Lilliana gave us this code)</w:t>
-      </w:r>
-    </w:p>
-    <w:p>
-      <w:pPr>
-        <w:pStyle w:val="ListParagraph"/>
-        <w:numPr>
-          <w:ilvl w:val="1"/>
-          <w:numId w:val="1"/>
-        </w:numPr>
-      </w:pPr>
-      <w:r>
-        <w:t>Config file (containing addresses of text files with board info, card info, etc.)</w:t>
-      </w:r>
-    </w:p>
-    <w:p>
-      <w:pPr>
-        <w:pStyle w:val="ListParagraph"/>
-        <w:numPr>
-          <w:ilvl w:val="1"/>
-          <w:numId w:val="1"/>
-        </w:numPr>
-      </w:pPr>
-      <w:r>
-        <w:t>Add exceptions to files we already have</w:t>
-      </w:r>
-    </w:p>
-    <w:p/>
-    <w:p>
-      <w:pPr>
-        <w:pStyle w:val="ListParagraph"/>
-        <w:numPr>
-          <w:ilvl w:val="0"/>
-          <w:numId w:val="1"/>
-        </w:numPr>
-        <w:rPr>
-          <w:u w:val="single"/>
-        </w:rPr>
-      </w:pPr>
-      <w:r>
-        <w:rPr>
-          <w:u w:val="single"/>
-        </w:rPr>
-        <w:t>Bríd</w:t>
-      </w:r>
-    </w:p>
-    <w:p>
-      <w:pPr>
-        <w:pStyle w:val="ListParagraph"/>
-        <w:numPr>
-          <w:ilvl w:val="1"/>
-          <w:numId w:val="1"/>
-        </w:numPr>
-      </w:pPr>
-      <w:r>
-        <w:t>Fix classes we have already (Player especially)</w:t>
-      </w:r>
-    </w:p>
-    <w:p>
-      <w:pPr>
-        <w:pStyle w:val="ListParagraph"/>
-        <w:numPr>
-          <w:ilvl w:val="1"/>
-          <w:numId w:val="1"/>
-        </w:numPr>
-      </w:pPr>
-    </w:p>
-    <w:p>
-      <w:pPr>
-        <w:pStyle w:val="ListParagraph"/>
-      </w:pPr>
-    </w:p>
-    <w:p>
-      <w:pPr>
-        <w:pStyle w:val="ListParagraph"/>
-        <w:numPr>
-          <w:ilvl w:val="0"/>
-          <w:numId w:val="1"/>
-        </w:numPr>
-        <w:rPr>
-          <w:u w:val="single"/>
-        </w:rPr>
-      </w:pPr>
-      <w:r>
-        <w:rPr>
-          <w:u w:val="single"/>
-        </w:rPr>
-        <w:t>Barry</w:t>
-      </w:r>
-    </w:p>
-    <w:p>
-      <w:pPr>
-        <w:pStyle w:val="ListParagraph"/>
-        <w:numPr>
-          <w:ilvl w:val="1"/>
-          <w:numId w:val="1"/>
-        </w:numPr>
-      </w:pPr>
-      <w:r>
-        <w:t>Make methods in classes (what to do when land on action spaces etc.)</w:t>
-      </w:r>
-    </w:p>
-    <w:p/>
-    <w:p>
-      <w:pPr>
+        <w:t>Implement methods for each class: what to do when land on action space</w:t>
+      </w:r>
+    </w:p>
+    <w:p>
+      <w:pPr>
+        <w:pStyle w:val="ListParagraph"/>
+        <w:numPr>
+          <w:ilvl w:val="2"/>
+          <w:numId w:val="1"/>
+        </w:numPr>
+      </w:pPr>
+      <w:r>
+        <w:t>i.e. how to interact with board</w:t>
+      </w:r>
+    </w:p>
+    <w:p>
+      <w:pPr>
+        <w:pStyle w:val="ListParagraph"/>
+        <w:numPr>
+          <w:ilvl w:val="2"/>
+          <w:numId w:val="1"/>
+        </w:numPr>
+      </w:pPr>
+      <w:r>
+        <w:t xml:space="preserve">player spins --- moves --- hits </w:t>
+      </w:r>
+      <w:r>
         <w:rPr>
           <w:b/>
-          <w:u w:val="single"/>
         </w:rPr>
-      </w:pPr>
-      <w:r>
-        <w:rPr>
-          <w:b/>
-          <w:u w:val="single"/>
-        </w:rPr>
-        <w:t>06/11/2018</w:t>
-      </w:r>
-    </w:p>
-    <w:p>
-      <w:r>
-        <w:t>Bríd:</w:t>
+        <w:t>STOP</w:t>
+      </w:r>
+      <w:r>
+        <w:t xml:space="preserve"> Graduation --- </w:t>
+      </w:r>
+      <w:r>
+        <w:t>stops incrementing counter --- what to do next?</w:t>
+      </w:r>
+    </w:p>
+    <w:p>
+      <w:pPr>
+        <w:pStyle w:val="ListParagraph"/>
+        <w:numPr>
+          <w:ilvl w:val="2"/>
+          <w:numId w:val="1"/>
+        </w:numPr>
+      </w:pPr>
+      <w:r>
+        <w:t>Player spins --- moves --- stops when completed all moves --- lands on action space --- do what action space says</w:t>
+      </w:r>
+    </w:p>
+    <w:p>
+      <w:pPr>
+        <w:pStyle w:val="ListParagraph"/>
+        <w:numPr>
+          <w:ilvl w:val="1"/>
+          <w:numId w:val="1"/>
+        </w:numPr>
+      </w:pPr>
+      <w:r>
+        <w:t xml:space="preserve">How to continuously play </w:t>
+      </w:r>
+    </w:p>
+    <w:p>
+      <w:pPr>
+        <w:pStyle w:val="ListParagraph"/>
+        <w:numPr>
+          <w:ilvl w:val="2"/>
+          <w:numId w:val="1"/>
+        </w:numPr>
+      </w:pPr>
+      <w:r>
+        <w:t>Keep going until all players reach retirement</w:t>
+      </w:r>
+    </w:p>
+    <w:p>
+      <w:pPr>
+        <w:pStyle w:val="ListParagraph"/>
+        <w:numPr>
+          <w:ilvl w:val="2"/>
+          <w:numId w:val="1"/>
+        </w:numPr>
+      </w:pPr>
+      <w:r>
+        <w:t>When 1 player reaches retirement, stop them from moving any further</w:t>
+      </w:r>
+    </w:p>
+    <w:p>
+      <w:pPr>
+        <w:pStyle w:val="ListParagraph"/>
+        <w:numPr>
+          <w:ilvl w:val="1"/>
+          <w:numId w:val="1"/>
+        </w:numPr>
+      </w:pPr>
+      <w:r>
+        <w:t>Make class ‘Retirement’</w:t>
+      </w:r>
+    </w:p>
+    <w:p>
+      <w:pPr>
+        <w:pStyle w:val="ListParagraph"/>
+        <w:numPr>
+          <w:ilvl w:val="2"/>
+          <w:numId w:val="1"/>
+        </w:numPr>
+      </w:pPr>
+      <w:r>
+        <w:t>Sell all houses</w:t>
+      </w:r>
+    </w:p>
+    <w:p>
+      <w:pPr>
+        <w:pStyle w:val="ListParagraph"/>
+        <w:numPr>
+          <w:ilvl w:val="2"/>
+          <w:numId w:val="1"/>
+        </w:numPr>
+      </w:pPr>
+      <w:r>
+        <w:t>Collect 100K from bank for each action card they hold</w:t>
+      </w:r>
+    </w:p>
+    <w:p>
+      <w:pPr>
+        <w:pStyle w:val="ListParagraph"/>
+        <w:numPr>
+          <w:ilvl w:val="2"/>
+          <w:numId w:val="1"/>
+        </w:numPr>
+      </w:pPr>
+      <w:r>
+        <w:t>Collect 50K from bank for each child they have</w:t>
+      </w:r>
+    </w:p>
+    <w:p>
+      <w:pPr>
+        <w:pStyle w:val="ListParagraph"/>
+        <w:numPr>
+          <w:ilvl w:val="2"/>
+          <w:numId w:val="1"/>
+        </w:numPr>
+      </w:pPr>
+      <w:r>
+        <w:t>Wealthiest player identified at end of game--- winner!</w:t>
+      </w:r>
+    </w:p>
+    <w:p>
+      <w:pPr>
+        <w:pStyle w:val="ListParagraph"/>
+        <w:numPr>
+          <w:ilvl w:val="1"/>
+          <w:numId w:val="1"/>
+        </w:numPr>
+      </w:pPr>
+      <w:r>
+        <w:t>Fix code so that if comment seen in ‘board.txt’, ignore.</w:t>
       </w:r>
     </w:p>
     <w:p>
@@ -227,27 +263,14 @@
         <w:pStyle w:val="ListParagraph"/>
         <w:numPr>
           <w:ilvl w:val="0"/>
-          <w:numId w:val="1"/>
-        </w:numPr>
-      </w:pPr>
-      <w:r>
-        <w:t xml:space="preserve">Created </w:t>
-      </w:r>
-      <w:proofErr w:type="spellStart"/>
-      <w:r>
-        <w:t>InitialiseGame</w:t>
-      </w:r>
-      <w:proofErr w:type="spellEnd"/>
-      <w:r>
-        <w:t xml:space="preserve"> and updated main so that we can now run things cleanly from different classes using ‘</w:t>
-      </w:r>
-      <w:proofErr w:type="spellStart"/>
-      <w:r>
-        <w:t>InitialiseGame</w:t>
-      </w:r>
-      <w:proofErr w:type="spellEnd"/>
-      <w:r>
-        <w:t>’ methods</w:t>
+          <w:numId w:val="3"/>
+        </w:numPr>
+      </w:pPr>
+      <w:r>
+        <w:t>If not retirement, loo</w:t>
+      </w:r>
+      <w:r>
+        <w:t>p</w:t>
       </w:r>
     </w:p>
     <w:p>
@@ -255,290 +278,13 @@
         <w:pStyle w:val="ListParagraph"/>
         <w:numPr>
           <w:ilvl w:val="0"/>
-          <w:numId w:val="1"/>
-        </w:numPr>
-      </w:pPr>
-      <w:r>
-        <w:t xml:space="preserve">Updated Player, Cards to allow the </w:t>
-      </w:r>
-      <w:proofErr w:type="spellStart"/>
-      <w:r>
-        <w:t>InitialiseGame</w:t>
-      </w:r>
-      <w:proofErr w:type="spellEnd"/>
-      <w:r>
-        <w:t xml:space="preserve"> class to access them (I had to change a few to ‘static’ to make it easier to access them) and pass the correct things to them (small changes)</w:t>
-      </w:r>
-    </w:p>
-    <w:p>
-      <w:pPr>
-        <w:pStyle w:val="ListParagraph"/>
-        <w:numPr>
-          <w:ilvl w:val="0"/>
-          <w:numId w:val="1"/>
-        </w:numPr>
-      </w:pPr>
-      <w:r>
-        <w:t xml:space="preserve">Copied Lilianna’s Utility, Space, </w:t>
-      </w:r>
-      <w:proofErr w:type="spellStart"/>
-      <w:r>
-        <w:t>BoardReader</w:t>
-      </w:r>
-      <w:proofErr w:type="spellEnd"/>
-    </w:p>
-    <w:p>
-      <w:pPr>
-        <w:pStyle w:val="ListParagraph"/>
-        <w:numPr>
-          <w:ilvl w:val="0"/>
-          <w:numId w:val="1"/>
-        </w:numPr>
-      </w:pPr>
-      <w:r>
-        <w:t>Implemented first part of ‘moving’ a player in main</w:t>
-      </w:r>
-    </w:p>
-    <w:p>
-      <w:r>
-        <w:t xml:space="preserve">I couldn’t see the changes we made in the lab last </w:t>
-      </w:r>
-      <w:proofErr w:type="gramStart"/>
-      <w:r>
-        <w:t>week..</w:t>
-      </w:r>
-      <w:proofErr w:type="gramEnd"/>
-      <w:r>
-        <w:t xml:space="preserve"> or the ‘spaces’ text file? I’m not sure where they are so I made temporary ones, just so I could keep going. We can delete these when we sort it out though!</w:t>
-      </w:r>
-    </w:p>
-    <w:p/>
-    <w:p>
-      <w:r>
-        <w:t>7/11/18</w:t>
-      </w:r>
-    </w:p>
-    <w:p>
-      <w:pPr>
-        <w:pStyle w:val="ListParagraph"/>
-        <w:numPr>
-          <w:ilvl w:val="0"/>
-          <w:numId w:val="1"/>
-        </w:numPr>
-      </w:pPr>
-      <w:r>
-        <w:t>Implement methods for each class: what to do when land on action space</w:t>
-      </w:r>
-    </w:p>
-    <w:p>
-      <w:pPr>
-        <w:pStyle w:val="ListParagraph"/>
-        <w:numPr>
-          <w:ilvl w:val="1"/>
-          <w:numId w:val="1"/>
-        </w:numPr>
-      </w:pPr>
-      <w:r>
-        <w:t>i.e. how to interact with board</w:t>
-      </w:r>
-    </w:p>
-    <w:p>
-      <w:pPr>
-        <w:pStyle w:val="ListParagraph"/>
-        <w:numPr>
-          <w:ilvl w:val="1"/>
-          <w:numId w:val="1"/>
-        </w:numPr>
-      </w:pPr>
-      <w:r>
-        <w:t xml:space="preserve">player spins --- moves --- hits STOP Graduation --- </w:t>
-      </w:r>
-      <w:r>
-        <w:t>stops incrementing counter --- what to do next?</w:t>
-      </w:r>
-    </w:p>
-    <w:p>
-      <w:pPr>
-        <w:pStyle w:val="ListParagraph"/>
-        <w:numPr>
-          <w:ilvl w:val="1"/>
-          <w:numId w:val="1"/>
-        </w:numPr>
-      </w:pPr>
-      <w:r>
-        <w:t>Player spins --- moves --- stops when completed all moves --- lands on action space --- do what action space says</w:t>
-      </w:r>
-    </w:p>
-    <w:p>
-      <w:pPr>
-        <w:pStyle w:val="ListParagraph"/>
-        <w:numPr>
-          <w:ilvl w:val="0"/>
-          <w:numId w:val="1"/>
-        </w:numPr>
-      </w:pPr>
-      <w:r>
-        <w:lastRenderedPageBreak/>
-        <w:t xml:space="preserve">How to continuously play </w:t>
-      </w:r>
-    </w:p>
-    <w:p>
-      <w:pPr>
-        <w:pStyle w:val="ListParagraph"/>
-        <w:numPr>
-          <w:ilvl w:val="1"/>
-          <w:numId w:val="1"/>
-        </w:numPr>
-      </w:pPr>
-      <w:r>
-        <w:t>Keep going until all players reach retirement</w:t>
-      </w:r>
-    </w:p>
-    <w:p>
-      <w:pPr>
-        <w:pStyle w:val="ListParagraph"/>
-        <w:numPr>
-          <w:ilvl w:val="1"/>
-          <w:numId w:val="1"/>
-        </w:numPr>
-      </w:pPr>
-      <w:r>
-        <w:t>When 1 player reaches retirement, stop them from moving any further</w:t>
-      </w:r>
-    </w:p>
-    <w:p>
-      <w:pPr>
-        <w:pStyle w:val="ListParagraph"/>
-        <w:numPr>
-          <w:ilvl w:val="0"/>
-          <w:numId w:val="1"/>
-        </w:numPr>
-      </w:pPr>
-      <w:r>
-        <w:t>Make class ‘Retirement’</w:t>
-      </w:r>
-    </w:p>
-    <w:p>
-      <w:pPr>
-        <w:pStyle w:val="ListParagraph"/>
-        <w:numPr>
-          <w:ilvl w:val="1"/>
-          <w:numId w:val="1"/>
-        </w:numPr>
-      </w:pPr>
-      <w:r>
-        <w:t>Sell all houses</w:t>
-      </w:r>
-    </w:p>
-    <w:p>
-      <w:pPr>
-        <w:pStyle w:val="ListParagraph"/>
-        <w:numPr>
-          <w:ilvl w:val="1"/>
-          <w:numId w:val="1"/>
-        </w:numPr>
-      </w:pPr>
-      <w:r>
-        <w:t>Collect 100K from bank for each action card they hold</w:t>
-      </w:r>
-    </w:p>
-    <w:p>
-      <w:pPr>
-        <w:pStyle w:val="ListParagraph"/>
-        <w:numPr>
-          <w:ilvl w:val="1"/>
-          <w:numId w:val="1"/>
-        </w:numPr>
-      </w:pPr>
-      <w:r>
-        <w:t>Collect 50K from bank for each child they have</w:t>
-      </w:r>
-    </w:p>
-    <w:p>
-      <w:pPr>
-        <w:pStyle w:val="ListParagraph"/>
-        <w:numPr>
-          <w:ilvl w:val="1"/>
-          <w:numId w:val="1"/>
-        </w:numPr>
-      </w:pPr>
-      <w:r>
-        <w:t>Wealthiest player identified at end of game--- winner!</w:t>
-      </w:r>
-    </w:p>
-    <w:p>
-      <w:pPr>
-        <w:pStyle w:val="ListParagraph"/>
-        <w:numPr>
-          <w:ilvl w:val="0"/>
-          <w:numId w:val="1"/>
-        </w:numPr>
-      </w:pPr>
-      <w:r>
-        <w:t>Fix code so that if comment seen in ‘board.txt’, ignore.</w:t>
-      </w:r>
-    </w:p>
-    <w:p>
-      <w:pPr>
-        <w:pStyle w:val="ListParagraph"/>
-        <w:numPr>
-          <w:ilvl w:val="0"/>
-          <w:numId w:val="1"/>
-        </w:numPr>
-      </w:pPr>
-      <w:r>
-        <w:t>If not retirement, loop</w:t>
-      </w:r>
-    </w:p>
-    <w:p>
-      <w:r>
-        <w:t>13/11/18 (Bríd)</w:t>
-      </w:r>
-    </w:p>
-    <w:p>
-      <w:pPr>
-        <w:pStyle w:val="ListParagraph"/>
-        <w:numPr>
-          <w:ilvl w:val="0"/>
-          <w:numId w:val="1"/>
-        </w:numPr>
-      </w:pPr>
+          <w:numId w:val="3"/>
+        </w:numPr>
+      </w:pPr>
+      <w:r>
+        <w:t>What to do when land on spaces—make methods</w:t>
+      </w:r>
       <w:bookmarkStart w:id="0" w:name="_GoBack"/>
-      <w:r>
-        <w:t>Edited ‘boardtwo.txt’ to have a ‘0’ element</w:t>
-      </w:r>
-    </w:p>
-    <w:p>
-      <w:pPr>
-        <w:pStyle w:val="ListParagraph"/>
-        <w:numPr>
-          <w:ilvl w:val="0"/>
-          <w:numId w:val="1"/>
-        </w:numPr>
-      </w:pPr>
-      <w:r>
-        <w:t xml:space="preserve">Edited </w:t>
-      </w:r>
-      <w:proofErr w:type="spellStart"/>
-      <w:r>
-        <w:t>initialiseGame</w:t>
-      </w:r>
-      <w:proofErr w:type="spellEnd"/>
-      <w:r>
-        <w:t xml:space="preserve"> and player classes so that the player will start their turn at ‘4’ and ‘0’. This means that the counter will start counting from 5 (career) and 1 (college)</w:t>
-      </w:r>
-    </w:p>
-    <w:p>
-      <w:pPr>
-        <w:pStyle w:val="ListParagraph"/>
-        <w:numPr>
-          <w:ilvl w:val="0"/>
-          <w:numId w:val="1"/>
-        </w:numPr>
-      </w:pPr>
-      <w:r>
-        <w:t>Edited main so that card type printed when land on it</w:t>
-      </w:r>
       <w:bookmarkEnd w:id="0"/>
     </w:p>
     <w:sectPr>
@@ -554,6 +300,232 @@
 <file path=word/numbering.xml><?xml version="1.0" encoding="utf-8"?>
 <w:numbering xmlns:wpc="http://schemas.microsoft.com/office/word/2010/wordprocessingCanvas" xmlns:cx="http://schemas.microsoft.com/office/drawing/2014/chartex" xmlns:cx1="http://schemas.microsoft.com/office/drawing/2015/9/8/chartex" xmlns:cx2="http://schemas.microsoft.com/office/drawing/2015/10/21/chartex" xmlns:cx3="http://schemas.microsoft.com/office/drawing/2016/5/9/chartex" xmlns:cx4="http://schemas.microsoft.com/office/drawing/2016/5/10/chartex" xmlns:cx5="http://schemas.microsoft.com/office/drawing/2016/5/11/chartex" xmlns:cx6="http://schemas.microsoft.com/office/drawing/2016/5/12/chartex" xmlns:cx7="http://schemas.microsoft.com/office/drawing/2016/5/13/chartex" xmlns:cx8="http://schemas.microsoft.com/office/drawing/2016/5/14/chartex" xmlns:mc="http://schemas.openxmlformats.org/markup-compatibility/2006" xmlns:aink="http://schemas.microsoft.com/office/drawing/2016/ink" xmlns:am3d="http://schemas.microsoft.com/office/drawing/2017/model3d" xmlns:o="urn:schemas-microsoft-com:office:office" xmlns:r="http://schemas.openxmlformats.org/officeDocument/2006/relationships" xmlns:m="http://schemas.openxmlformats.org/officeDocument/2006/math" xmlns:v="urn:schemas-microsoft-com:vml" xmlns:wp14="http://schemas.microsoft.com/office/word/2010/wordprocessingDrawing" xmlns:wp="http://schemas.openxmlformats.org/drawingml/2006/wordprocessingDrawing" xmlns:w10="urn:schemas-microsoft-com:office:word" xmlns:w="http://schemas.openxmlformats.org/wordprocessingml/2006/main" xmlns:w14="http://schemas.microsoft.com/office/word/2010/wordml" xmlns:w15="http://schemas.microsoft.com/office/word/2012/wordml" xmlns:w16cid="http://schemas.microsoft.com/office/word/2016/wordml/cid" xmlns:w16se="http://schemas.microsoft.com/office/word/2015/wordml/symex" xmlns:wpg="http://schemas.microsoft.com/office/word/2010/wordprocessingGroup" xmlns:wpi="http://schemas.microsoft.com/office/word/2010/wordprocessingInk" xmlns:wne="http://schemas.microsoft.com/office/word/2006/wordml" xmlns:wps="http://schemas.microsoft.com/office/word/2010/wordprocessingShape" mc:Ignorable="w14 w15 w16se w16cid wp14">
   <w:abstractNum w:abstractNumId="0" w15:restartNumberingAfterBreak="0">
+    <w:nsid w:val="42811A2F"/>
+    <w:multiLevelType w:val="hybridMultilevel"/>
+    <w:tmpl w:val="4170E1F4"/>
+    <w:lvl w:ilvl="0" w:tplc="1809000F">
+      <w:start w:val="1"/>
+      <w:numFmt w:val="decimal"/>
+      <w:lvlText w:val="%1."/>
+      <w:lvlJc w:val="left"/>
+      <w:pPr>
+        <w:ind w:left="720" w:hanging="360"/>
+      </w:pPr>
+      <w:rPr>
+        <w:rFonts w:hint="default"/>
+      </w:rPr>
+    </w:lvl>
+    <w:lvl w:ilvl="1" w:tplc="18090003">
+      <w:start w:val="1"/>
+      <w:numFmt w:val="bullet"/>
+      <w:lvlText w:val="o"/>
+      <w:lvlJc w:val="left"/>
+      <w:pPr>
+        <w:ind w:left="1440" w:hanging="360"/>
+      </w:pPr>
+      <w:rPr>
+        <w:rFonts w:ascii="Courier New" w:hAnsi="Courier New" w:cs="Courier New" w:hint="default"/>
+      </w:rPr>
+    </w:lvl>
+    <w:lvl w:ilvl="2" w:tplc="18090005">
+      <w:start w:val="1"/>
+      <w:numFmt w:val="bullet"/>
+      <w:lvlText w:val=""/>
+      <w:lvlJc w:val="left"/>
+      <w:pPr>
+        <w:ind w:left="2160" w:hanging="360"/>
+      </w:pPr>
+      <w:rPr>
+        <w:rFonts w:ascii="Wingdings" w:hAnsi="Wingdings" w:hint="default"/>
+      </w:rPr>
+    </w:lvl>
+    <w:lvl w:ilvl="3" w:tplc="18090001" w:tentative="1">
+      <w:start w:val="1"/>
+      <w:numFmt w:val="bullet"/>
+      <w:lvlText w:val=""/>
+      <w:lvlJc w:val="left"/>
+      <w:pPr>
+        <w:ind w:left="2880" w:hanging="360"/>
+      </w:pPr>
+      <w:rPr>
+        <w:rFonts w:ascii="Symbol" w:hAnsi="Symbol" w:hint="default"/>
+      </w:rPr>
+    </w:lvl>
+    <w:lvl w:ilvl="4" w:tplc="18090003" w:tentative="1">
+      <w:start w:val="1"/>
+      <w:numFmt w:val="bullet"/>
+      <w:lvlText w:val="o"/>
+      <w:lvlJc w:val="left"/>
+      <w:pPr>
+        <w:ind w:left="3600" w:hanging="360"/>
+      </w:pPr>
+      <w:rPr>
+        <w:rFonts w:ascii="Courier New" w:hAnsi="Courier New" w:cs="Courier New" w:hint="default"/>
+      </w:rPr>
+    </w:lvl>
+    <w:lvl w:ilvl="5" w:tplc="18090005" w:tentative="1">
+      <w:start w:val="1"/>
+      <w:numFmt w:val="bullet"/>
+      <w:lvlText w:val=""/>
+      <w:lvlJc w:val="left"/>
+      <w:pPr>
+        <w:ind w:left="4320" w:hanging="360"/>
+      </w:pPr>
+      <w:rPr>
+        <w:rFonts w:ascii="Wingdings" w:hAnsi="Wingdings" w:hint="default"/>
+      </w:rPr>
+    </w:lvl>
+    <w:lvl w:ilvl="6" w:tplc="18090001" w:tentative="1">
+      <w:start w:val="1"/>
+      <w:numFmt w:val="bullet"/>
+      <w:lvlText w:val=""/>
+      <w:lvlJc w:val="left"/>
+      <w:pPr>
+        <w:ind w:left="5040" w:hanging="360"/>
+      </w:pPr>
+      <w:rPr>
+        <w:rFonts w:ascii="Symbol" w:hAnsi="Symbol" w:hint="default"/>
+      </w:rPr>
+    </w:lvl>
+    <w:lvl w:ilvl="7" w:tplc="18090003" w:tentative="1">
+      <w:start w:val="1"/>
+      <w:numFmt w:val="bullet"/>
+      <w:lvlText w:val="o"/>
+      <w:lvlJc w:val="left"/>
+      <w:pPr>
+        <w:ind w:left="5760" w:hanging="360"/>
+      </w:pPr>
+      <w:rPr>
+        <w:rFonts w:ascii="Courier New" w:hAnsi="Courier New" w:cs="Courier New" w:hint="default"/>
+      </w:rPr>
+    </w:lvl>
+    <w:lvl w:ilvl="8" w:tplc="18090005" w:tentative="1">
+      <w:start w:val="1"/>
+      <w:numFmt w:val="bullet"/>
+      <w:lvlText w:val=""/>
+      <w:lvlJc w:val="left"/>
+      <w:pPr>
+        <w:ind w:left="6480" w:hanging="360"/>
+      </w:pPr>
+      <w:rPr>
+        <w:rFonts w:ascii="Wingdings" w:hAnsi="Wingdings" w:hint="default"/>
+      </w:rPr>
+    </w:lvl>
+  </w:abstractNum>
+  <w:abstractNum w:abstractNumId="1" w15:restartNumberingAfterBreak="0">
+    <w:nsid w:val="650D66C3"/>
+    <w:multiLevelType w:val="hybridMultilevel"/>
+    <w:tmpl w:val="0AA6E8B2"/>
+    <w:lvl w:ilvl="0" w:tplc="18090003">
+      <w:start w:val="1"/>
+      <w:numFmt w:val="bullet"/>
+      <w:lvlText w:val="o"/>
+      <w:lvlJc w:val="left"/>
+      <w:pPr>
+        <w:ind w:left="1440" w:hanging="360"/>
+      </w:pPr>
+      <w:rPr>
+        <w:rFonts w:ascii="Courier New" w:hAnsi="Courier New" w:cs="Courier New" w:hint="default"/>
+      </w:rPr>
+    </w:lvl>
+    <w:lvl w:ilvl="1" w:tplc="18090003">
+      <w:start w:val="1"/>
+      <w:numFmt w:val="bullet"/>
+      <w:lvlText w:val="o"/>
+      <w:lvlJc w:val="left"/>
+      <w:pPr>
+        <w:ind w:left="2160" w:hanging="360"/>
+      </w:pPr>
+      <w:rPr>
+        <w:rFonts w:ascii="Courier New" w:hAnsi="Courier New" w:cs="Courier New" w:hint="default"/>
+      </w:rPr>
+    </w:lvl>
+    <w:lvl w:ilvl="2" w:tplc="18090005">
+      <w:start w:val="1"/>
+      <w:numFmt w:val="bullet"/>
+      <w:lvlText w:val=""/>
+      <w:lvlJc w:val="left"/>
+      <w:pPr>
+        <w:ind w:left="2880" w:hanging="360"/>
+      </w:pPr>
+      <w:rPr>
+        <w:rFonts w:ascii="Wingdings" w:hAnsi="Wingdings" w:hint="default"/>
+      </w:rPr>
+    </w:lvl>
+    <w:lvl w:ilvl="3" w:tplc="18090001" w:tentative="1">
+      <w:start w:val="1"/>
+      <w:numFmt w:val="bullet"/>
+      <w:lvlText w:val=""/>
+      <w:lvlJc w:val="left"/>
+      <w:pPr>
+        <w:ind w:left="3600" w:hanging="360"/>
+      </w:pPr>
+      <w:rPr>
+        <w:rFonts w:ascii="Symbol" w:hAnsi="Symbol" w:hint="default"/>
+      </w:rPr>
+    </w:lvl>
+    <w:lvl w:ilvl="4" w:tplc="18090003" w:tentative="1">
+      <w:start w:val="1"/>
+      <w:numFmt w:val="bullet"/>
+      <w:lvlText w:val="o"/>
+      <w:lvlJc w:val="left"/>
+      <w:pPr>
+        <w:ind w:left="4320" w:hanging="360"/>
+      </w:pPr>
+      <w:rPr>
+        <w:rFonts w:ascii="Courier New" w:hAnsi="Courier New" w:cs="Courier New" w:hint="default"/>
+      </w:rPr>
+    </w:lvl>
+    <w:lvl w:ilvl="5" w:tplc="18090005" w:tentative="1">
+      <w:start w:val="1"/>
+      <w:numFmt w:val="bullet"/>
+      <w:lvlText w:val=""/>
+      <w:lvlJc w:val="left"/>
+      <w:pPr>
+        <w:ind w:left="5040" w:hanging="360"/>
+      </w:pPr>
+      <w:rPr>
+        <w:rFonts w:ascii="Wingdings" w:hAnsi="Wingdings" w:hint="default"/>
+      </w:rPr>
+    </w:lvl>
+    <w:lvl w:ilvl="6" w:tplc="18090001" w:tentative="1">
+      <w:start w:val="1"/>
+      <w:numFmt w:val="bullet"/>
+      <w:lvlText w:val=""/>
+      <w:lvlJc w:val="left"/>
+      <w:pPr>
+        <w:ind w:left="5760" w:hanging="360"/>
+      </w:pPr>
+      <w:rPr>
+        <w:rFonts w:ascii="Symbol" w:hAnsi="Symbol" w:hint="default"/>
+      </w:rPr>
+    </w:lvl>
+    <w:lvl w:ilvl="7" w:tplc="18090003" w:tentative="1">
+      <w:start w:val="1"/>
+      <w:numFmt w:val="bullet"/>
+      <w:lvlText w:val="o"/>
+      <w:lvlJc w:val="left"/>
+      <w:pPr>
+        <w:ind w:left="6480" w:hanging="360"/>
+      </w:pPr>
+      <w:rPr>
+        <w:rFonts w:ascii="Courier New" w:hAnsi="Courier New" w:cs="Courier New" w:hint="default"/>
+      </w:rPr>
+    </w:lvl>
+    <w:lvl w:ilvl="8" w:tplc="18090005" w:tentative="1">
+      <w:start w:val="1"/>
+      <w:numFmt w:val="bullet"/>
+      <w:lvlText w:val=""/>
+      <w:lvlJc w:val="left"/>
+      <w:pPr>
+        <w:ind w:left="7200" w:hanging="360"/>
+      </w:pPr>
+      <w:rPr>
+        <w:rFonts w:ascii="Wingdings" w:hAnsi="Wingdings" w:hint="default"/>
+      </w:rPr>
+    </w:lvl>
+  </w:abstractNum>
+  <w:abstractNum w:abstractNumId="2" w15:restartNumberingAfterBreak="0">
     <w:nsid w:val="76572D8E"/>
     <w:multiLevelType w:val="hybridMultilevel"/>
     <w:tmpl w:val="F9A001EC"/>
@@ -667,7 +639,13 @@
     </w:lvl>
   </w:abstractNum>
   <w:num w:numId="1">
+    <w:abstractNumId w:val="2"/>
+  </w:num>
+  <w:num w:numId="2">
     <w:abstractNumId w:val="0"/>
+  </w:num>
+  <w:num w:numId="3">
+    <w:abstractNumId w:val="1"/>
   </w:num>
 </w:numbering>
 </file>

</xml_diff>

<commit_message>
Updated ToDo list Signed-off-by: bridroberts <brid.roberts@ucdconnect.ie>
</commit_message>
<xml_diff>
--- a/notes/ToDo.docx
+++ b/notes/ToDo.docx
@@ -284,6 +284,68 @@
       <w:r>
         <w:t>What to do when land on spaces—make methods</w:t>
       </w:r>
+    </w:p>
+    <w:p>
+      <w:pPr>
+        <w:pStyle w:val="ListParagraph"/>
+        <w:numPr>
+          <w:ilvl w:val="0"/>
+          <w:numId w:val="3"/>
+        </w:numPr>
+      </w:pPr>
+      <w:r>
+        <w:t>Add career object to player</w:t>
+      </w:r>
+    </w:p>
+    <w:p>
+      <w:pPr>
+        <w:pStyle w:val="ListParagraph"/>
+        <w:numPr>
+          <w:ilvl w:val="0"/>
+          <w:numId w:val="3"/>
+        </w:numPr>
+      </w:pPr>
+      <w:r>
+        <w:t>Fix up spaces</w:t>
+      </w:r>
+    </w:p>
+    <w:p>
+      <w:pPr>
+        <w:pStyle w:val="ListParagraph"/>
+        <w:numPr>
+          <w:ilvl w:val="1"/>
+          <w:numId w:val="3"/>
+        </w:numPr>
+      </w:pPr>
+      <w:r>
+        <w:t>Pay day</w:t>
+      </w:r>
+    </w:p>
+    <w:p>
+      <w:pPr>
+        <w:pStyle w:val="ListParagraph"/>
+        <w:numPr>
+          <w:ilvl w:val="1"/>
+          <w:numId w:val="3"/>
+        </w:numPr>
+      </w:pPr>
+      <w:r>
+        <w:t>Change career</w:t>
+      </w:r>
+    </w:p>
+    <w:p>
+      <w:pPr>
+        <w:pStyle w:val="ListParagraph"/>
+        <w:numPr>
+          <w:ilvl w:val="1"/>
+          <w:numId w:val="3"/>
+        </w:numPr>
+      </w:pPr>
+      <w:r>
+        <w:t>Stop spaces- need to edit text file first</w:t>
+      </w:r>
+    </w:p>
+    <w:p>
       <w:bookmarkStart w:id="0" w:name="_GoBack"/>
       <w:bookmarkEnd w:id="0"/>
     </w:p>

</xml_diff>

<commit_message>
Updated Main, Player, Career Cards, and Action Cards classes. Fixed "Players Pay" action card. Wrote actions for College Graduation (choose college career), Getting Married, Night School (option to change career), and Baby stop spaces. Added receive salary when passing payday and recieve salary + bonus when landing on payday. Print salaries when choosing careers. Signed-off-by: Barry Mulvey <barry.mulvey@ucdconnect.ie>
</commit_message>
<xml_diff>
--- a/notes/ToDo.docx
+++ b/notes/ToDo.docx
@@ -250,18 +250,6 @@
       <w:pPr>
         <w:pStyle w:val="ListParagraph"/>
         <w:numPr>
-          <w:ilvl w:val="1"/>
-          <w:numId w:val="1"/>
-        </w:numPr>
-      </w:pPr>
-      <w:r>
-        <w:t>Fix code so that if comment seen in ‘board.txt’, ignore.</w:t>
-      </w:r>
-    </w:p>
-    <w:p>
-      <w:pPr>
-        <w:pStyle w:val="ListParagraph"/>
-        <w:numPr>
           <w:ilvl w:val="0"/>
           <w:numId w:val="3"/>
         </w:numPr>
@@ -282,8 +270,16 @@
         </w:numPr>
       </w:pPr>
       <w:r>
-        <w:t>What to do when land on spaces—make methods</w:t>
-      </w:r>
+        <w:t>What to do when land on</w:t>
+      </w:r>
+      <w:r>
+        <w:t xml:space="preserve"> House, Spin to Win, and Retirement</w:t>
+      </w:r>
+      <w:r>
+        <w:t xml:space="preserve"> spaces—make methods</w:t>
+      </w:r>
+      <w:bookmarkStart w:id="0" w:name="_GoBack"/>
+      <w:bookmarkEnd w:id="0"/>
     </w:p>
     <w:p>
       <w:pPr>
@@ -318,7 +314,7 @@
         </w:numPr>
       </w:pPr>
       <w:r>
-        <w:t>Pay day</w:t>
+        <w:t>Change career</w:t>
       </w:r>
     </w:p>
     <w:p>
@@ -330,25 +326,13 @@
         </w:numPr>
       </w:pPr>
       <w:r>
-        <w:t>Change career</w:t>
-      </w:r>
-    </w:p>
-    <w:p>
-      <w:pPr>
-        <w:pStyle w:val="ListParagraph"/>
-        <w:numPr>
-          <w:ilvl w:val="1"/>
-          <w:numId w:val="3"/>
-        </w:numPr>
-      </w:pPr>
-      <w:r>
-        <w:t>Stop spaces- need to edit text file first</w:t>
-      </w:r>
-    </w:p>
-    <w:p>
-      <w:bookmarkStart w:id="0" w:name="_GoBack"/>
-      <w:bookmarkEnd w:id="0"/>
-    </w:p>
+        <w:t xml:space="preserve">Family </w:t>
+      </w:r>
+      <w:r>
+        <w:t>Stop space</w:t>
+      </w:r>
+    </w:p>
+    <w:p/>
     <w:sectPr>
       <w:pgSz w:w="11906" w:h="16838"/>
       <w:pgMar w:top="1440" w:right="1440" w:bottom="1440" w:left="1440" w:header="708" w:footer="708" w:gutter="0"/>

</xml_diff>

<commit_message>
Updated "Spin to Win" space and "Players pay" action card. Updated To Do List. Signed-off-by: Barry Mulvey <barry.mulvey@ucdconnect.ie>
</commit_message>
<xml_diff>
--- a/notes/ToDo.docx
+++ b/notes/ToDo.docx
@@ -273,10 +273,28 @@
         <w:t>What to do when land on</w:t>
       </w:r>
       <w:r>
-        <w:t xml:space="preserve"> House, Spin to Win, and Retirement</w:t>
+        <w:t xml:space="preserve"> House</w:t>
+      </w:r>
+      <w:r>
+        <w:t xml:space="preserve"> </w:t>
+      </w:r>
+      <w:r>
+        <w:t>and Retirement</w:t>
       </w:r>
       <w:r>
         <w:t xml:space="preserve"> spaces—make methods</w:t>
+      </w:r>
+    </w:p>
+    <w:p>
+      <w:pPr>
+        <w:pStyle w:val="ListParagraph"/>
+        <w:numPr>
+          <w:ilvl w:val="0"/>
+          <w:numId w:val="3"/>
+        </w:numPr>
+      </w:pPr>
+      <w:r>
+        <w:t>Test Spin to Win</w:t>
       </w:r>
       <w:bookmarkStart w:id="0" w:name="_GoBack"/>
       <w:bookmarkEnd w:id="0"/>

</xml_diff>

<commit_message>
Fixed Spin-to-Win functionality. Now works correctly and updates relevant players balance Signed-off-by: bridroberts <brid.roberts@ucdconnect.ie>
</commit_message>
<xml_diff>
--- a/notes/ToDo.docx
+++ b/notes/ToDo.docx
@@ -250,6 +250,18 @@
       <w:pPr>
         <w:pStyle w:val="ListParagraph"/>
         <w:numPr>
+          <w:ilvl w:val="1"/>
+          <w:numId w:val="1"/>
+        </w:numPr>
+      </w:pPr>
+      <w:r>
+        <w:t>Fix code so that if comment seen in ‘board.txt’, ignore.</w:t>
+      </w:r>
+    </w:p>
+    <w:p>
+      <w:pPr>
+        <w:pStyle w:val="ListParagraph"/>
+        <w:numPr>
           <w:ilvl w:val="0"/>
           <w:numId w:val="3"/>
         </w:numPr>
@@ -270,87 +282,11 @@
         </w:numPr>
       </w:pPr>
       <w:r>
-        <w:t>What to do when land on</w:t>
-      </w:r>
-      <w:r>
-        <w:t xml:space="preserve"> House</w:t>
-      </w:r>
-      <w:r>
-        <w:t xml:space="preserve"> </w:t>
-      </w:r>
-      <w:r>
-        <w:t>and Retirement</w:t>
-      </w:r>
-      <w:r>
-        <w:t xml:space="preserve"> spaces—make methods</w:t>
-      </w:r>
-    </w:p>
-    <w:p>
-      <w:pPr>
-        <w:pStyle w:val="ListParagraph"/>
-        <w:numPr>
-          <w:ilvl w:val="0"/>
-          <w:numId w:val="3"/>
-        </w:numPr>
-      </w:pPr>
-      <w:r>
-        <w:t>Test Spin to Win</w:t>
+        <w:t>What to do when land on spaces—make methods</w:t>
       </w:r>
       <w:bookmarkStart w:id="0" w:name="_GoBack"/>
       <w:bookmarkEnd w:id="0"/>
     </w:p>
-    <w:p>
-      <w:pPr>
-        <w:pStyle w:val="ListParagraph"/>
-        <w:numPr>
-          <w:ilvl w:val="0"/>
-          <w:numId w:val="3"/>
-        </w:numPr>
-      </w:pPr>
-      <w:r>
-        <w:t>Add career object to player</w:t>
-      </w:r>
-    </w:p>
-    <w:p>
-      <w:pPr>
-        <w:pStyle w:val="ListParagraph"/>
-        <w:numPr>
-          <w:ilvl w:val="0"/>
-          <w:numId w:val="3"/>
-        </w:numPr>
-      </w:pPr>
-      <w:r>
-        <w:t>Fix up spaces</w:t>
-      </w:r>
-    </w:p>
-    <w:p>
-      <w:pPr>
-        <w:pStyle w:val="ListParagraph"/>
-        <w:numPr>
-          <w:ilvl w:val="1"/>
-          <w:numId w:val="3"/>
-        </w:numPr>
-      </w:pPr>
-      <w:r>
-        <w:t>Change career</w:t>
-      </w:r>
-    </w:p>
-    <w:p>
-      <w:pPr>
-        <w:pStyle w:val="ListParagraph"/>
-        <w:numPr>
-          <w:ilvl w:val="1"/>
-          <w:numId w:val="3"/>
-        </w:numPr>
-      </w:pPr>
-      <w:r>
-        <w:t xml:space="preserve">Family </w:t>
-      </w:r>
-      <w:r>
-        <w:t>Stop space</w:t>
-      </w:r>
-    </w:p>
-    <w:p/>
     <w:sectPr>
       <w:pgSz w:w="11906" w:h="16838"/>
       <w:pgMar w:top="1440" w:right="1440" w:bottom="1440" w:left="1440" w:header="708" w:footer="708" w:gutter="0"/>

</xml_diff>

<commit_message>
-Edited 'initialisePawns' method in InitialiseGame class to ensure that youngest player goes first. -Edited board.txt file so STOP spaces contain info e.g. STOP_GRADUATION or STOP_WEDDING Signed-off-by: bridroberts <brid.roberts@ucdconnect.ie>
</commit_message>
<xml_diff>
--- a/notes/ToDo.docx
+++ b/notes/ToDo.docx
@@ -283,6 +283,20 @@
       </w:pPr>
       <w:r>
         <w:t>What to do when land on spaces—make methods</w:t>
+      </w:r>
+    </w:p>
+    <w:p/>
+    <w:p/>
+    <w:p>
+      <w:pPr>
+        <w:pStyle w:val="ListParagraph"/>
+        <w:numPr>
+          <w:ilvl w:val="0"/>
+          <w:numId w:val="1"/>
+        </w:numPr>
+      </w:pPr>
+      <w:r>
+        <w:t>When choose action card ‘career change’ when still a student?? Can’t choose yet! Will have to choose again</w:t>
       </w:r>
       <w:bookmarkStart w:id="0" w:name="_GoBack"/>
       <w:bookmarkEnd w:id="0"/>

</xml_diff>

<commit_message>
Added JUnitTestDetails.doc file to keep track of JUnit tests completed Appended toDo list Signed-off-by: bridroberts <brid.roberts@ucdconnect.ie>
</commit_message>
<xml_diff>
--- a/notes/ToDo.docx
+++ b/notes/ToDo.docx
@@ -36,11 +36,20 @@
         <w:pStyle w:val="ListParagraph"/>
         <w:numPr>
           <w:ilvl w:val="0"/>
-          <w:numId w:val="1"/>
+          <w:numId w:val="4"/>
         </w:numPr>
       </w:pPr>
       <w:r>
-        <w:t>Update ‘Life Details’ Excel sheet as we add functionality</w:t>
+        <w:t>Class Diagrams</w:t>
+      </w:r>
+      <w:r>
+        <w:t xml:space="preserve"> (</w:t>
+      </w:r>
+      <w:r>
+        <w:t>for classes</w:t>
+      </w:r>
+      <w:r>
+        <w:t xml:space="preserve"> showing inheritance)</w:t>
       </w:r>
     </w:p>
     <w:p>
@@ -48,34 +57,44 @@
         <w:pStyle w:val="ListParagraph"/>
         <w:numPr>
           <w:ilvl w:val="0"/>
-          <w:numId w:val="1"/>
+          <w:numId w:val="4"/>
         </w:numPr>
       </w:pPr>
       <w:r>
-        <w:t>Remember to do a ‘git status’ and a ‘git pull’ before starting work on any file (so that we’re working on most up to date version at all times!)</w:t>
-      </w:r>
-    </w:p>
-    <w:p>
-      <w:pPr>
-        <w:pStyle w:val="ListParagraph"/>
-      </w:pPr>
+        <w:t>Fix Use Case Diagram</w:t>
+      </w:r>
     </w:p>
     <w:p>
       <w:pPr>
         <w:pStyle w:val="ListParagraph"/>
         <w:numPr>
           <w:ilvl w:val="0"/>
-          <w:numId w:val="1"/>
+          <w:numId w:val="4"/>
         </w:numPr>
-        <w:rPr>
-          <w:u w:val="single"/>
-        </w:rPr>
-      </w:pPr>
-      <w:r>
-        <w:rPr>
-          <w:u w:val="single"/>
-        </w:rPr>
-        <w:t>General</w:t>
+      </w:pPr>
+      <w:r>
+        <w:t>Add in exceptions in code</w:t>
+      </w:r>
+    </w:p>
+    <w:p>
+      <w:pPr>
+        <w:pStyle w:val="ListParagraph"/>
+        <w:numPr>
+          <w:ilvl w:val="0"/>
+          <w:numId w:val="4"/>
+        </w:numPr>
+      </w:pPr>
+      <w:r>
+        <w:t xml:space="preserve">Comment code </w:t>
+      </w:r>
+      <w:r>
+        <w:t>for all classes under HouseCardTest.java (</w:t>
+      </w:r>
+      <w:r>
+        <w:t xml:space="preserve">going alphabetically </w:t>
+      </w:r>
+      <w:r>
+        <w:t>down to end)</w:t>
       </w:r>
     </w:p>
     <w:p>
@@ -83,11 +102,54 @@
         <w:pStyle w:val="ListParagraph"/>
         <w:numPr>
           <w:ilvl w:val="1"/>
-          <w:numId w:val="1"/>
+          <w:numId w:val="4"/>
         </w:numPr>
       </w:pPr>
       <w:r>
-        <w:t>Add exceptions to files we already have</w:t>
+        <w:t>Delete any unnecessary comments from code</w:t>
+      </w:r>
+    </w:p>
+    <w:p>
+      <w:pPr>
+        <w:pStyle w:val="ListParagraph"/>
+        <w:numPr>
+          <w:ilvl w:val="0"/>
+          <w:numId w:val="4"/>
+        </w:numPr>
+      </w:pPr>
+      <w:r>
+        <w:t>Fix up ‘</w:t>
+      </w:r>
+      <w:proofErr w:type="spellStart"/>
+      <w:r>
+        <w:t>LifeDetails</w:t>
+      </w:r>
+      <w:proofErr w:type="spellEnd"/>
+      <w:r>
+        <w:t>’ Excel sheet</w:t>
+      </w:r>
+    </w:p>
+    <w:p>
+      <w:pPr>
+        <w:pStyle w:val="ListParagraph"/>
+        <w:numPr>
+          <w:ilvl w:val="0"/>
+          <w:numId w:val="4"/>
+        </w:numPr>
+      </w:pPr>
+      <w:r>
+        <w:t xml:space="preserve">Finish </w:t>
+      </w:r>
+      <w:proofErr w:type="spellStart"/>
+      <w:r>
+        <w:t>JUnitTests</w:t>
+      </w:r>
+      <w:proofErr w:type="spellEnd"/>
+      <w:r>
+        <w:t xml:space="preserve"> for every class under HouseCardTest.java (going alphabetically down)</w:t>
+      </w:r>
+      <w:r>
+        <w:t xml:space="preserve"> </w:t>
       </w:r>
     </w:p>
     <w:p>
@@ -95,167 +157,11 @@
         <w:pStyle w:val="ListParagraph"/>
         <w:numPr>
           <w:ilvl w:val="1"/>
-          <w:numId w:val="1"/>
+          <w:numId w:val="4"/>
         </w:numPr>
       </w:pPr>
       <w:r>
-        <w:t>Implement methods for each class: what to do when land on action space</w:t>
-      </w:r>
-    </w:p>
-    <w:p>
-      <w:pPr>
-        <w:pStyle w:val="ListParagraph"/>
-        <w:numPr>
-          <w:ilvl w:val="2"/>
-          <w:numId w:val="1"/>
-        </w:numPr>
-      </w:pPr>
-      <w:r>
-        <w:t>i.e. how to interact with board</w:t>
-      </w:r>
-    </w:p>
-    <w:p>
-      <w:pPr>
-        <w:pStyle w:val="ListParagraph"/>
-        <w:numPr>
-          <w:ilvl w:val="2"/>
-          <w:numId w:val="1"/>
-        </w:numPr>
-      </w:pPr>
-      <w:r>
-        <w:t xml:space="preserve">player spins --- moves --- hits </w:t>
-      </w:r>
-      <w:r>
-        <w:rPr>
-          <w:b/>
-        </w:rPr>
-        <w:t>STOP</w:t>
-      </w:r>
-      <w:r>
-        <w:t xml:space="preserve"> Graduation --- </w:t>
-      </w:r>
-      <w:r>
-        <w:t>stops incrementing counter --- what to do next?</w:t>
-      </w:r>
-    </w:p>
-    <w:p>
-      <w:pPr>
-        <w:pStyle w:val="ListParagraph"/>
-        <w:numPr>
-          <w:ilvl w:val="2"/>
-          <w:numId w:val="1"/>
-        </w:numPr>
-      </w:pPr>
-      <w:r>
-        <w:t>Player spins --- moves --- stops when completed all moves --- lands on action space --- do what action space says</w:t>
-      </w:r>
-    </w:p>
-    <w:p>
-      <w:pPr>
-        <w:pStyle w:val="ListParagraph"/>
-        <w:numPr>
-          <w:ilvl w:val="1"/>
-          <w:numId w:val="1"/>
-        </w:numPr>
-      </w:pPr>
-      <w:r>
-        <w:t xml:space="preserve">How to continuously play </w:t>
-      </w:r>
-    </w:p>
-    <w:p>
-      <w:pPr>
-        <w:pStyle w:val="ListParagraph"/>
-        <w:numPr>
-          <w:ilvl w:val="2"/>
-          <w:numId w:val="1"/>
-        </w:numPr>
-      </w:pPr>
-      <w:r>
-        <w:t>Keep going until all players reach retirement</w:t>
-      </w:r>
-    </w:p>
-    <w:p>
-      <w:pPr>
-        <w:pStyle w:val="ListParagraph"/>
-        <w:numPr>
-          <w:ilvl w:val="2"/>
-          <w:numId w:val="1"/>
-        </w:numPr>
-      </w:pPr>
-      <w:r>
-        <w:t>When 1 player reaches retirement, stop them from moving any further</w:t>
-      </w:r>
-    </w:p>
-    <w:p>
-      <w:pPr>
-        <w:pStyle w:val="ListParagraph"/>
-        <w:numPr>
-          <w:ilvl w:val="1"/>
-          <w:numId w:val="1"/>
-        </w:numPr>
-      </w:pPr>
-      <w:r>
-        <w:t>Make class ‘Retirement’</w:t>
-      </w:r>
-    </w:p>
-    <w:p>
-      <w:pPr>
-        <w:pStyle w:val="ListParagraph"/>
-        <w:numPr>
-          <w:ilvl w:val="2"/>
-          <w:numId w:val="1"/>
-        </w:numPr>
-      </w:pPr>
-      <w:r>
-        <w:t>Sell all houses</w:t>
-      </w:r>
-    </w:p>
-    <w:p>
-      <w:pPr>
-        <w:pStyle w:val="ListParagraph"/>
-        <w:numPr>
-          <w:ilvl w:val="2"/>
-          <w:numId w:val="1"/>
-        </w:numPr>
-      </w:pPr>
-      <w:r>
-        <w:t>Collect 100K from bank for each action card they hold</w:t>
-      </w:r>
-    </w:p>
-    <w:p>
-      <w:pPr>
-        <w:pStyle w:val="ListParagraph"/>
-        <w:numPr>
-          <w:ilvl w:val="2"/>
-          <w:numId w:val="1"/>
-        </w:numPr>
-      </w:pPr>
-      <w:r>
-        <w:t>Collect 50K from bank for each child they have</w:t>
-      </w:r>
-    </w:p>
-    <w:p>
-      <w:pPr>
-        <w:pStyle w:val="ListParagraph"/>
-        <w:numPr>
-          <w:ilvl w:val="2"/>
-          <w:numId w:val="1"/>
-        </w:numPr>
-      </w:pPr>
-      <w:r>
-        <w:t>Wealthiest player identified at end of game--- winner!</w:t>
-      </w:r>
-    </w:p>
-    <w:p>
-      <w:pPr>
-        <w:pStyle w:val="ListParagraph"/>
-        <w:numPr>
-          <w:ilvl w:val="1"/>
-          <w:numId w:val="1"/>
-        </w:numPr>
-      </w:pPr>
-      <w:r>
-        <w:t>Fix code so that if comment seen in ‘board.txt’, ignore.</w:t>
+        <w:t>Also update ‘JUnitTests.doc’ Word document in notes</w:t>
       </w:r>
     </w:p>
     <w:p>
@@ -263,43 +169,33 @@
         <w:pStyle w:val="ListParagraph"/>
         <w:numPr>
           <w:ilvl w:val="0"/>
-          <w:numId w:val="3"/>
+          <w:numId w:val="4"/>
         </w:numPr>
       </w:pPr>
       <w:r>
-        <w:t>If not retirement, loo</w:t>
-      </w:r>
-      <w:r>
-        <w:t>p</w:t>
-      </w:r>
+        <w:t xml:space="preserve">Text document describing how work was divided up (I’ve started listing all the classes in </w:t>
+      </w:r>
+      <w:r>
+        <w:t>‘</w:t>
+      </w:r>
+      <w:proofErr w:type="spellStart"/>
+      <w:r>
+        <w:t>ClassDescriptions</w:t>
+      </w:r>
+      <w:proofErr w:type="spellEnd"/>
+      <w:r>
+        <w:t>’ excel sheet so I think we should just write who did each class and then maybe say we also implemented paired programming next to some classes too so there’s a mix</w:t>
+      </w:r>
+      <w:r>
+        <w:t>)</w:t>
+      </w:r>
+      <w:bookmarkStart w:id="0" w:name="_GoBack"/>
+      <w:bookmarkEnd w:id="0"/>
     </w:p>
     <w:p>
       <w:pPr>
-        <w:pStyle w:val="ListParagraph"/>
-        <w:numPr>
-          <w:ilvl w:val="0"/>
-          <w:numId w:val="3"/>
-        </w:numPr>
-      </w:pPr>
-      <w:r>
-        <w:t>What to do when land on spaces—make methods</w:t>
-      </w:r>
-    </w:p>
-    <w:p/>
-    <w:p/>
-    <w:p>
-      <w:pPr>
-        <w:pStyle w:val="ListParagraph"/>
-        <w:numPr>
-          <w:ilvl w:val="0"/>
-          <w:numId w:val="1"/>
-        </w:numPr>
-      </w:pPr>
-      <w:r>
-        <w:t>When choose action card ‘career change’ when still a student?? Can’t choose yet! Will have to choose again</w:t>
-      </w:r>
-      <w:bookmarkStart w:id="0" w:name="_GoBack"/>
-      <w:bookmarkEnd w:id="0"/>
+        <w:ind w:left="360"/>
+      </w:pPr>
     </w:p>
     <w:sectPr>
       <w:pgSz w:w="11906" w:h="16838"/>
@@ -314,6 +210,95 @@
 <file path=word/numbering.xml><?xml version="1.0" encoding="utf-8"?>
 <w:numbering xmlns:wpc="http://schemas.microsoft.com/office/word/2010/wordprocessingCanvas" xmlns:cx="http://schemas.microsoft.com/office/drawing/2014/chartex" xmlns:cx1="http://schemas.microsoft.com/office/drawing/2015/9/8/chartex" xmlns:cx2="http://schemas.microsoft.com/office/drawing/2015/10/21/chartex" xmlns:cx3="http://schemas.microsoft.com/office/drawing/2016/5/9/chartex" xmlns:cx4="http://schemas.microsoft.com/office/drawing/2016/5/10/chartex" xmlns:cx5="http://schemas.microsoft.com/office/drawing/2016/5/11/chartex" xmlns:cx6="http://schemas.microsoft.com/office/drawing/2016/5/12/chartex" xmlns:cx7="http://schemas.microsoft.com/office/drawing/2016/5/13/chartex" xmlns:cx8="http://schemas.microsoft.com/office/drawing/2016/5/14/chartex" xmlns:mc="http://schemas.openxmlformats.org/markup-compatibility/2006" xmlns:aink="http://schemas.microsoft.com/office/drawing/2016/ink" xmlns:am3d="http://schemas.microsoft.com/office/drawing/2017/model3d" xmlns:o="urn:schemas-microsoft-com:office:office" xmlns:r="http://schemas.openxmlformats.org/officeDocument/2006/relationships" xmlns:m="http://schemas.openxmlformats.org/officeDocument/2006/math" xmlns:v="urn:schemas-microsoft-com:vml" xmlns:wp14="http://schemas.microsoft.com/office/word/2010/wordprocessingDrawing" xmlns:wp="http://schemas.openxmlformats.org/drawingml/2006/wordprocessingDrawing" xmlns:w10="urn:schemas-microsoft-com:office:word" xmlns:w="http://schemas.openxmlformats.org/wordprocessingml/2006/main" xmlns:w14="http://schemas.microsoft.com/office/word/2010/wordml" xmlns:w15="http://schemas.microsoft.com/office/word/2012/wordml" xmlns:w16cid="http://schemas.microsoft.com/office/word/2016/wordml/cid" xmlns:w16se="http://schemas.microsoft.com/office/word/2015/wordml/symex" xmlns:wpg="http://schemas.microsoft.com/office/word/2010/wordprocessingGroup" xmlns:wpi="http://schemas.microsoft.com/office/word/2010/wordprocessingInk" xmlns:wne="http://schemas.microsoft.com/office/word/2006/wordml" xmlns:wps="http://schemas.microsoft.com/office/word/2010/wordprocessingShape" mc:Ignorable="w14 w15 w16se w16cid wp14">
   <w:abstractNum w:abstractNumId="0" w15:restartNumberingAfterBreak="0">
+    <w:nsid w:val="04C101BC"/>
+    <w:multiLevelType w:val="hybridMultilevel"/>
+    <w:tmpl w:val="B6F8BBAA"/>
+    <w:lvl w:ilvl="0" w:tplc="18090011">
+      <w:start w:val="1"/>
+      <w:numFmt w:val="decimal"/>
+      <w:lvlText w:val="%1)"/>
+      <w:lvlJc w:val="left"/>
+      <w:pPr>
+        <w:ind w:left="720" w:hanging="360"/>
+      </w:pPr>
+      <w:rPr>
+        <w:rFonts w:hint="default"/>
+      </w:rPr>
+    </w:lvl>
+    <w:lvl w:ilvl="1" w:tplc="18090019">
+      <w:start w:val="1"/>
+      <w:numFmt w:val="lowerLetter"/>
+      <w:lvlText w:val="%2."/>
+      <w:lvlJc w:val="left"/>
+      <w:pPr>
+        <w:ind w:left="1440" w:hanging="360"/>
+      </w:pPr>
+    </w:lvl>
+    <w:lvl w:ilvl="2" w:tplc="1809001B" w:tentative="1">
+      <w:start w:val="1"/>
+      <w:numFmt w:val="lowerRoman"/>
+      <w:lvlText w:val="%3."/>
+      <w:lvlJc w:val="right"/>
+      <w:pPr>
+        <w:ind w:left="2160" w:hanging="180"/>
+      </w:pPr>
+    </w:lvl>
+    <w:lvl w:ilvl="3" w:tplc="1809000F" w:tentative="1">
+      <w:start w:val="1"/>
+      <w:numFmt w:val="decimal"/>
+      <w:lvlText w:val="%4."/>
+      <w:lvlJc w:val="left"/>
+      <w:pPr>
+        <w:ind w:left="2880" w:hanging="360"/>
+      </w:pPr>
+    </w:lvl>
+    <w:lvl w:ilvl="4" w:tplc="18090019" w:tentative="1">
+      <w:start w:val="1"/>
+      <w:numFmt w:val="lowerLetter"/>
+      <w:lvlText w:val="%5."/>
+      <w:lvlJc w:val="left"/>
+      <w:pPr>
+        <w:ind w:left="3600" w:hanging="360"/>
+      </w:pPr>
+    </w:lvl>
+    <w:lvl w:ilvl="5" w:tplc="1809001B" w:tentative="1">
+      <w:start w:val="1"/>
+      <w:numFmt w:val="lowerRoman"/>
+      <w:lvlText w:val="%6."/>
+      <w:lvlJc w:val="right"/>
+      <w:pPr>
+        <w:ind w:left="4320" w:hanging="180"/>
+      </w:pPr>
+    </w:lvl>
+    <w:lvl w:ilvl="6" w:tplc="1809000F" w:tentative="1">
+      <w:start w:val="1"/>
+      <w:numFmt w:val="decimal"/>
+      <w:lvlText w:val="%7."/>
+      <w:lvlJc w:val="left"/>
+      <w:pPr>
+        <w:ind w:left="5040" w:hanging="360"/>
+      </w:pPr>
+    </w:lvl>
+    <w:lvl w:ilvl="7" w:tplc="18090019" w:tentative="1">
+      <w:start w:val="1"/>
+      <w:numFmt w:val="lowerLetter"/>
+      <w:lvlText w:val="%8."/>
+      <w:lvlJc w:val="left"/>
+      <w:pPr>
+        <w:ind w:left="5760" w:hanging="360"/>
+      </w:pPr>
+    </w:lvl>
+    <w:lvl w:ilvl="8" w:tplc="1809001B" w:tentative="1">
+      <w:start w:val="1"/>
+      <w:numFmt w:val="lowerRoman"/>
+      <w:lvlText w:val="%9."/>
+      <w:lvlJc w:val="right"/>
+      <w:pPr>
+        <w:ind w:left="6480" w:hanging="180"/>
+      </w:pPr>
+    </w:lvl>
+  </w:abstractNum>
+  <w:abstractNum w:abstractNumId="1" w15:restartNumberingAfterBreak="0">
     <w:nsid w:val="42811A2F"/>
     <w:multiLevelType w:val="hybridMultilevel"/>
     <w:tmpl w:val="4170E1F4"/>
@@ -426,7 +411,7 @@
       </w:rPr>
     </w:lvl>
   </w:abstractNum>
-  <w:abstractNum w:abstractNumId="1" w15:restartNumberingAfterBreak="0">
+  <w:abstractNum w:abstractNumId="2" w15:restartNumberingAfterBreak="0">
     <w:nsid w:val="650D66C3"/>
     <w:multiLevelType w:val="hybridMultilevel"/>
     <w:tmpl w:val="0AA6E8B2"/>
@@ -539,7 +524,7 @@
       </w:rPr>
     </w:lvl>
   </w:abstractNum>
-  <w:abstractNum w:abstractNumId="2" w15:restartNumberingAfterBreak="0">
+  <w:abstractNum w:abstractNumId="3" w15:restartNumberingAfterBreak="0">
     <w:nsid w:val="76572D8E"/>
     <w:multiLevelType w:val="hybridMultilevel"/>
     <w:tmpl w:val="F9A001EC"/>
@@ -653,13 +638,16 @@
     </w:lvl>
   </w:abstractNum>
   <w:num w:numId="1">
+    <w:abstractNumId w:val="3"/>
+  </w:num>
+  <w:num w:numId="2">
+    <w:abstractNumId w:val="1"/>
+  </w:num>
+  <w:num w:numId="3">
     <w:abstractNumId w:val="2"/>
   </w:num>
-  <w:num w:numId="2">
+  <w:num w:numId="4">
     <w:abstractNumId w:val="0"/>
-  </w:num>
-  <w:num w:numId="3">
-    <w:abstractNumId w:val="1"/>
   </w:num>
 </w:numbering>
 </file>

</xml_diff>

<commit_message>
Updated ToDo list Updated info in JUnitTestDetails excel sheet Updated infor in ClassDescriptions excel sheet Signed-off-by: bridroberts <brid.roberts@ucdconnect.ie>
</commit_message>
<xml_diff>
--- a/notes/ToDo.docx
+++ b/notes/ToDo.docx
@@ -128,74 +128,8 @@
       <w:r>
         <w:t>’ Excel sheet</w:t>
       </w:r>
-    </w:p>
-    <w:p>
-      <w:pPr>
-        <w:pStyle w:val="ListParagraph"/>
-        <w:numPr>
-          <w:ilvl w:val="0"/>
-          <w:numId w:val="4"/>
-        </w:numPr>
-      </w:pPr>
-      <w:r>
-        <w:t xml:space="preserve">Finish </w:t>
-      </w:r>
-      <w:proofErr w:type="spellStart"/>
-      <w:r>
-        <w:t>JUnitTests</w:t>
-      </w:r>
-      <w:proofErr w:type="spellEnd"/>
-      <w:r>
-        <w:t xml:space="preserve"> for every class under HouseCardTest.java (going alphabetically down)</w:t>
-      </w:r>
-      <w:r>
-        <w:t xml:space="preserve"> </w:t>
-      </w:r>
-    </w:p>
-    <w:p>
-      <w:pPr>
-        <w:pStyle w:val="ListParagraph"/>
-        <w:numPr>
-          <w:ilvl w:val="1"/>
-          <w:numId w:val="4"/>
-        </w:numPr>
-      </w:pPr>
-      <w:r>
-        <w:t>Also update ‘JUnitTests.doc’ Word document in notes</w:t>
-      </w:r>
-    </w:p>
-    <w:p>
-      <w:pPr>
-        <w:pStyle w:val="ListParagraph"/>
-        <w:numPr>
-          <w:ilvl w:val="0"/>
-          <w:numId w:val="4"/>
-        </w:numPr>
-      </w:pPr>
-      <w:r>
-        <w:t xml:space="preserve">Text document describing how work was divided up (I’ve started listing all the classes in </w:t>
-      </w:r>
-      <w:r>
-        <w:t>‘</w:t>
-      </w:r>
-      <w:proofErr w:type="spellStart"/>
-      <w:r>
-        <w:t>ClassDescriptions</w:t>
-      </w:r>
-      <w:proofErr w:type="spellEnd"/>
-      <w:r>
-        <w:t>’ excel sheet so I think we should just write who did each class and then maybe say we also implemented paired programming next to some classes too so there’s a mix</w:t>
-      </w:r>
-      <w:r>
-        <w:t>)</w:t>
-      </w:r>
       <w:bookmarkStart w:id="0" w:name="_GoBack"/>
       <w:bookmarkEnd w:id="0"/>
-    </w:p>
-    <w:p>
-      <w:pPr>
-        <w:ind w:left="360"/>
-      </w:pPr>
     </w:p>
     <w:sectPr>
       <w:pgSz w:w="11906" w:h="16838"/>

</xml_diff>

<commit_message>
Updated ToDo list. Deleted old ToDo list. Signed-off-by: Barry Mulvey <barry.mulvey@ucdconnect.ie>
</commit_message>
<xml_diff>
--- a/notes/ToDo.docx
+++ b/notes/ToDo.docx
@@ -73,7 +73,28 @@
         </w:numPr>
       </w:pPr>
       <w:r>
-        <w:t>Add in exceptions in code</w:t>
+        <w:t xml:space="preserve">Comment code </w:t>
+      </w:r>
+      <w:r>
+        <w:t>for all classes under HouseCardTest.java (</w:t>
+      </w:r>
+      <w:r>
+        <w:t xml:space="preserve">going alphabetically </w:t>
+      </w:r>
+      <w:r>
+        <w:t>down to end)</w:t>
+      </w:r>
+    </w:p>
+    <w:p>
+      <w:pPr>
+        <w:pStyle w:val="ListParagraph"/>
+        <w:numPr>
+          <w:ilvl w:val="1"/>
+          <w:numId w:val="4"/>
+        </w:numPr>
+      </w:pPr>
+      <w:r>
+        <w:t>Delete any unnecessary comments from code</w:t>
       </w:r>
     </w:p>
     <w:p>
@@ -85,28 +106,15 @@
         </w:numPr>
       </w:pPr>
       <w:r>
-        <w:t xml:space="preserve">Comment code </w:t>
-      </w:r>
-      <w:r>
-        <w:t>for all classes under HouseCardTest.java (</w:t>
-      </w:r>
-      <w:r>
-        <w:t xml:space="preserve">going alphabetically </w:t>
-      </w:r>
-      <w:r>
-        <w:t>down to end)</w:t>
-      </w:r>
-    </w:p>
-    <w:p>
-      <w:pPr>
-        <w:pStyle w:val="ListParagraph"/>
-        <w:numPr>
-          <w:ilvl w:val="1"/>
-          <w:numId w:val="4"/>
-        </w:numPr>
-      </w:pPr>
-      <w:r>
-        <w:t>Delete any unnecessary comments from code</w:t>
+        <w:t>Fix up ‘</w:t>
+      </w:r>
+      <w:proofErr w:type="spellStart"/>
+      <w:r>
+        <w:t>LifeDetails</w:t>
+      </w:r>
+      <w:proofErr w:type="spellEnd"/>
+      <w:r>
+        <w:t>’ Excel sheet</w:t>
       </w:r>
     </w:p>
     <w:p>
@@ -118,15 +126,15 @@
         </w:numPr>
       </w:pPr>
       <w:r>
-        <w:t>Fix up ‘</w:t>
+        <w:t>Night School stop: should not set ‘</w:t>
       </w:r>
       <w:proofErr w:type="spellStart"/>
       <w:r>
-        <w:t>LifeDetails</w:t>
+        <w:t>pathChosen</w:t>
       </w:r>
       <w:proofErr w:type="spellEnd"/>
       <w:r>
-        <w:t>’ Excel sheet</w:t>
+        <w:t>’ as a specific number: change this</w:t>
       </w:r>
       <w:bookmarkStart w:id="0" w:name="_GoBack"/>
       <w:bookmarkEnd w:id="0"/>

</xml_diff>

<commit_message>
Updated ClassDescriptions excel sheet and to do document Signed-off-by: bridroberts <brid.roberts@ucdconnect.ie>
</commit_message>
<xml_diff>
--- a/notes/ToDo.docx
+++ b/notes/ToDo.docx
@@ -63,6 +63,8 @@
       <w:r>
         <w:t>Fix Use Case Diagram</w:t>
       </w:r>
+      <w:bookmarkStart w:id="0" w:name="_GoBack"/>
+      <w:bookmarkEnd w:id="0"/>
     </w:p>
     <w:p>
       <w:pPr>
@@ -73,28 +75,15 @@
         </w:numPr>
       </w:pPr>
       <w:r>
-        <w:t xml:space="preserve">Comment code </w:t>
-      </w:r>
-      <w:r>
-        <w:t>for all classes under HouseCardTest.java (</w:t>
-      </w:r>
-      <w:r>
-        <w:t xml:space="preserve">going alphabetically </w:t>
-      </w:r>
-      <w:r>
-        <w:t>down to end)</w:t>
-      </w:r>
-    </w:p>
-    <w:p>
-      <w:pPr>
-        <w:pStyle w:val="ListParagraph"/>
-        <w:numPr>
-          <w:ilvl w:val="1"/>
-          <w:numId w:val="4"/>
-        </w:numPr>
-      </w:pPr>
-      <w:r>
-        <w:t>Delete any unnecessary comments from code</w:t>
+        <w:t>Fix up ‘</w:t>
+      </w:r>
+      <w:proofErr w:type="spellStart"/>
+      <w:r>
+        <w:t>LifeDetails</w:t>
+      </w:r>
+      <w:proofErr w:type="spellEnd"/>
+      <w:r>
+        <w:t>’ Excel sheet</w:t>
       </w:r>
     </w:p>
     <w:p>
@@ -106,38 +95,16 @@
         </w:numPr>
       </w:pPr>
       <w:r>
-        <w:t>Fix up ‘</w:t>
+        <w:t>Night School stop: should not set ‘</w:t>
       </w:r>
       <w:proofErr w:type="spellStart"/>
       <w:r>
-        <w:t>LifeDetails</w:t>
+        <w:t>pathChosen</w:t>
       </w:r>
       <w:proofErr w:type="spellEnd"/>
       <w:r>
-        <w:t>’ Excel sheet</w:t>
-      </w:r>
-    </w:p>
-    <w:p>
-      <w:pPr>
-        <w:pStyle w:val="ListParagraph"/>
-        <w:numPr>
-          <w:ilvl w:val="0"/>
-          <w:numId w:val="4"/>
-        </w:numPr>
-      </w:pPr>
-      <w:r>
-        <w:t>Night School stop: should not set ‘</w:t>
-      </w:r>
-      <w:proofErr w:type="spellStart"/>
-      <w:r>
-        <w:t>pathChosen</w:t>
-      </w:r>
-      <w:proofErr w:type="spellEnd"/>
-      <w:r>
         <w:t>’ as a specific number: change this</w:t>
       </w:r>
-      <w:bookmarkStart w:id="0" w:name="_GoBack"/>
-      <w:bookmarkEnd w:id="0"/>
     </w:p>
     <w:sectPr>
       <w:pgSz w:w="11906" w:h="16838"/>

</xml_diff>

<commit_message>
Improved nightSchool stop to make it more general by calling choosePath method. Updated ToDo list. Signed-off-by: Barry Mulvey <barry.mulvey@ucdconnect.ie>
</commit_message>
<xml_diff>
--- a/notes/ToDo.docx
+++ b/notes/ToDo.docx
@@ -63,8 +63,6 @@
       <w:r>
         <w:t>Fix Use Case Diagram</w:t>
       </w:r>
-      <w:bookmarkStart w:id="0" w:name="_GoBack"/>
-      <w:bookmarkEnd w:id="0"/>
     </w:p>
     <w:p>
       <w:pPr>
@@ -95,16 +93,52 @@
         </w:numPr>
       </w:pPr>
       <w:r>
-        <w:t>Night School stop: should not set ‘</w:t>
+        <w:t xml:space="preserve">Night School stop: </w:t>
+      </w:r>
+      <w:r>
+        <w:t>avoid explicitly naming the space number when checking if Change Career is chosen</w:t>
+      </w:r>
+      <w:r>
+        <w:t xml:space="preserve"> ??</w:t>
+      </w:r>
+    </w:p>
+    <w:p>
+      <w:pPr>
+        <w:pStyle w:val="ListParagraph"/>
+        <w:numPr>
+          <w:ilvl w:val="0"/>
+          <w:numId w:val="4"/>
+        </w:numPr>
+      </w:pPr>
+      <w:r>
+        <w:t xml:space="preserve">Define constants for amounts (e.g. </w:t>
       </w:r>
       <w:proofErr w:type="spellStart"/>
       <w:r>
-        <w:t>pathChosen</w:t>
+        <w:t>startingSalary</w:t>
       </w:r>
       <w:proofErr w:type="spellEnd"/>
       <w:r>
-        <w:t>’ as a specific number: change this</w:t>
-      </w:r>
+        <w:t xml:space="preserve">=100; </w:t>
+      </w:r>
+      <w:proofErr w:type="spellStart"/>
+      <w:r>
+        <w:t>valueLoan</w:t>
+      </w:r>
+      <w:proofErr w:type="spellEnd"/>
+      <w:r>
+        <w:t xml:space="preserve">=50; </w:t>
+      </w:r>
+      <w:proofErr w:type="spellStart"/>
+      <w:r>
+        <w:t>feeCareerChange</w:t>
+      </w:r>
+      <w:proofErr w:type="spellEnd"/>
+      <w:r>
+        <w:t>=100; etc.) ??</w:t>
+      </w:r>
+      <w:bookmarkStart w:id="0" w:name="_GoBack"/>
+      <w:bookmarkEnd w:id="0"/>
     </w:p>
     <w:sectPr>
       <w:pgSz w:w="11906" w:h="16838"/>

</xml_diff>

<commit_message>
Updated game initialisation, ToDo list. Signed-off-by: Barry Mulvey <barry.mulvey@ucdconnect.ie>
</commit_message>
<xml_diff>
--- a/notes/ToDo.docx
+++ b/notes/ToDo.docx
@@ -82,6 +82,18 @@
       <w:proofErr w:type="spellEnd"/>
       <w:r>
         <w:t>’ Excel sheet</w:t>
+      </w:r>
+    </w:p>
+    <w:p>
+      <w:pPr>
+        <w:pStyle w:val="ListParagraph"/>
+        <w:numPr>
+          <w:ilvl w:val="0"/>
+          <w:numId w:val="4"/>
+        </w:numPr>
+      </w:pPr>
+      <w:r>
+        <w:t>Stop skipping player 1’s first turn</w:t>
       </w:r>
       <w:bookmarkStart w:id="0" w:name="_GoBack"/>
       <w:bookmarkEnd w:id="0"/>

</xml_diff>